<commit_message>
Trabalhos 1, 2 e 3 da Nota 2 finalizados
</commit_message>
<xml_diff>
--- a/P1T1/Docs Entrega/Manual do Usuário.docx
+++ b/P1T1/Docs Entrega/Manual do Usuário.docx
@@ -58,31 +58,7 @@
           <w:sz w:val="28"/>
           <w:u w:val="single"/>
         </w:rPr>
-        <w:t xml:space="preserve">Download </w:t>
-      </w:r>
-      <w:r>
-        <w:rPr>
-          <w:rFonts w:ascii="Montserrat" w:hAnsi="Montserrat"/>
-          <w:sz w:val="28"/>
-          <w:u w:val="single"/>
-        </w:rPr>
-        <w:t xml:space="preserve">e Execução </w:t>
-      </w:r>
-      <w:r>
-        <w:rPr>
-          <w:rFonts w:ascii="Montserrat" w:hAnsi="Montserrat"/>
-          <w:sz w:val="28"/>
-          <w:u w:val="single"/>
-        </w:rPr>
-        <w:t xml:space="preserve">do </w:t>
-      </w:r>
-      <w:r>
-        <w:rPr>
-          <w:rFonts w:ascii="Montserrat" w:hAnsi="Montserrat"/>
-          <w:sz w:val="28"/>
-          <w:u w:val="single"/>
-        </w:rPr>
-        <w:t>programa</w:t>
+        <w:t>Link para execução do programa</w:t>
       </w:r>
     </w:p>
     <w:p>
@@ -96,63 +72,28 @@
         <w:rPr>
           <w:rFonts w:ascii="Montserrat" w:hAnsi="Montserrat"/>
         </w:rPr>
-        <w:t>Na pasta do Google Drive onde o trabalho foi entregue é possível encontrar um arquivo main.exe, o qual deverá ser baixado para poder rodar o programa.</w:t>
-      </w:r>
-    </w:p>
-    <w:p>
-      <w:pPr>
-        <w:jc w:val="both"/>
-        <w:rPr>
-          <w:rFonts w:ascii="Montserrat" w:hAnsi="Montserrat"/>
-        </w:rPr>
-      </w:pPr>
-      <w:r>
-        <w:rPr>
-          <w:rFonts w:ascii="Montserrat" w:hAnsi="Montserrat"/>
-        </w:rPr>
-        <w:t xml:space="preserve">Durante o download é possível que o sistema operacional indique que há chances </w:t>
-      </w:r>
-      <w:proofErr w:type="gramStart"/>
-      <w:r>
-        <w:rPr>
-          <w:rFonts w:ascii="Montserrat" w:hAnsi="Montserrat"/>
-        </w:rPr>
-        <w:t>do</w:t>
-      </w:r>
-      <w:proofErr w:type="gramEnd"/>
-      <w:r>
-        <w:rPr>
-          <w:rFonts w:ascii="Montserrat" w:hAnsi="Montserrat"/>
-        </w:rPr>
-        <w:t xml:space="preserve"> arquivo conter vírus ou até mesmo avisar que ele possui vírus, mas garanto que o arquivo é completamente seguro.</w:t>
-      </w:r>
-    </w:p>
-    <w:p>
-      <w:pPr>
-        <w:jc w:val="both"/>
-        <w:rPr>
-          <w:rFonts w:ascii="Montserrat" w:hAnsi="Montserrat"/>
-        </w:rPr>
-      </w:pPr>
-      <w:r>
-        <w:rPr>
-          <w:rFonts w:ascii="Montserrat" w:hAnsi="Montserrat"/>
-        </w:rPr>
-        <w:t xml:space="preserve">Segue um </w:t>
-      </w:r>
-      <w:proofErr w:type="spellStart"/>
-      <w:r>
-        <w:rPr>
-          <w:rFonts w:ascii="Montserrat" w:hAnsi="Montserrat"/>
-        </w:rPr>
-        <w:t>print</w:t>
-      </w:r>
-      <w:proofErr w:type="spellEnd"/>
-      <w:r>
-        <w:rPr>
-          <w:rFonts w:ascii="Montserrat" w:hAnsi="Montserrat"/>
-        </w:rPr>
-        <w:t xml:space="preserve"> da minha tela ao tentar baixar meu próprio trabalho do drive. Mesmo aparecendo esta informação, fique tranquilo para baixar o arquivo normalmente.</w:t>
+        <w:t xml:space="preserve">O programa desenvolvido pode ser encontrado no seguinte link: </w:t>
+      </w:r>
+      <w:hyperlink r:id="rId5" w:history="1">
+        <w:r>
+          <w:rPr>
+            <w:rStyle w:val="Hyperlink"/>
+            <w:rFonts w:ascii="Montserrat" w:hAnsi="Montserrat"/>
+          </w:rPr>
+          <w:t>https://onlinegdb.com/1huOItH8W</w:t>
+        </w:r>
+      </w:hyperlink>
+      <w:r>
+        <w:rPr>
+          <w:rFonts w:ascii="Montserrat" w:hAnsi="Montserrat"/>
+        </w:rPr>
+        <w:t xml:space="preserve"> </w:t>
+      </w:r>
+      <w:r>
+        <w:rPr>
+          <w:rFonts w:ascii="Montserrat" w:hAnsi="Montserrat"/>
+        </w:rPr>
+        <w:t>e, ao entrar no link, o usuário será redirecionado para a tela abaixo:</w:t>
       </w:r>
     </w:p>
     <w:p>
@@ -162,16 +103,17 @@
           <w:rFonts w:ascii="Montserrat" w:hAnsi="Montserrat"/>
         </w:rPr>
       </w:pPr>
+      <w:bookmarkStart w:id="0" w:name="_GoBack"/>
       <w:r>
         <w:rPr>
           <w:rFonts w:ascii="Montserrat" w:hAnsi="Montserrat"/>
           <w:noProof/>
         </w:rPr>
         <w:drawing>
-          <wp:inline distT="0" distB="0" distL="0" distR="0" wp14:anchorId="09714CC8" wp14:editId="0B354161">
-            <wp:extent cx="4486275" cy="2017874"/>
-            <wp:effectExtent l="0" t="0" r="0" b="1905"/>
-            <wp:docPr id="1" name="Imagem 1"/>
+          <wp:inline distT="0" distB="0" distL="0" distR="0">
+            <wp:extent cx="4983635" cy="2276475"/>
+            <wp:effectExtent l="0" t="0" r="7620" b="0"/>
+            <wp:docPr id="2" name="Imagem 2"/>
             <wp:cNvGraphicFramePr>
               <a:graphicFrameLocks xmlns:a="http://schemas.openxmlformats.org/drawingml/2006/main" noChangeAspect="1"/>
             </wp:cNvGraphicFramePr>
@@ -179,30 +121,36 @@
               <a:graphicData uri="http://schemas.openxmlformats.org/drawingml/2006/picture">
                 <pic:pic xmlns:pic="http://schemas.openxmlformats.org/drawingml/2006/picture">
                   <pic:nvPicPr>
-                    <pic:cNvPr id="1" name=""/>
-                    <pic:cNvPicPr/>
+                    <pic:cNvPr id="0" name="Imagem 2"/>
+                    <pic:cNvPicPr>
+                      <a:picLocks noChangeAspect="1" noChangeArrowheads="1"/>
+                    </pic:cNvPicPr>
                   </pic:nvPicPr>
-                  <pic:blipFill rotWithShape="1">
-                    <a:blip r:embed="rId5"/>
-                    <a:srcRect t="17323" b="24556"/>
-                    <a:stretch/>
+                  <pic:blipFill>
+                    <a:blip r:embed="rId6" cstate="print">
+                      <a:extLst>
+                        <a:ext uri="{28A0092B-C50C-407E-A947-70E740481C1C}">
+                          <a14:useLocalDpi xmlns:a14="http://schemas.microsoft.com/office/drawing/2010/main" val="0"/>
+                        </a:ext>
+                      </a:extLst>
+                    </a:blip>
+                    <a:srcRect/>
+                    <a:stretch>
+                      <a:fillRect/>
+                    </a:stretch>
                   </pic:blipFill>
                   <pic:spPr bwMode="auto">
                     <a:xfrm>
                       <a:off x="0" y="0"/>
-                      <a:ext cx="4516770" cy="2031590"/>
+                      <a:ext cx="5005954" cy="2286670"/>
                     </a:xfrm>
                     <a:prstGeom prst="rect">
                       <a:avLst/>
                     </a:prstGeom>
+                    <a:noFill/>
                     <a:ln>
                       <a:noFill/>
                     </a:ln>
-                    <a:extLst>
-                      <a:ext uri="{53640926-AAD7-44D8-BBD7-CCE9431645EC}">
-                        <a14:shadowObscured xmlns:a14="http://schemas.microsoft.com/office/drawing/2010/main"/>
-                      </a:ext>
-                    </a:extLst>
                   </pic:spPr>
                 </pic:pic>
               </a:graphicData>
@@ -210,19 +158,20 @@
           </wp:inline>
         </w:drawing>
       </w:r>
+      <w:bookmarkEnd w:id="0"/>
     </w:p>
     <w:p>
       <w:pPr>
         <w:jc w:val="center"/>
         <w:rPr>
           <w:rFonts w:ascii="Montserrat" w:hAnsi="Montserrat"/>
-          <w:sz w:val="14"/>
-        </w:rPr>
-      </w:pPr>
-      <w:r>
-        <w:rPr>
-          <w:rFonts w:ascii="Montserrat" w:hAnsi="Montserrat"/>
-          <w:sz w:val="14"/>
+          <w:sz w:val="12"/>
+        </w:rPr>
+      </w:pPr>
+      <w:r>
+        <w:rPr>
+          <w:rFonts w:ascii="Montserrat" w:hAnsi="Montserrat"/>
+          <w:sz w:val="12"/>
         </w:rPr>
         <w:t>(</w:t>
       </w:r>
@@ -230,7 +179,7 @@
       <w:r>
         <w:rPr>
           <w:rFonts w:ascii="Montserrat" w:hAnsi="Montserrat"/>
-          <w:sz w:val="14"/>
+          <w:sz w:val="12"/>
         </w:rPr>
         <w:t>Fig</w:t>
       </w:r>
@@ -238,9 +187,9 @@
       <w:r>
         <w:rPr>
           <w:rFonts w:ascii="Montserrat" w:hAnsi="Montserrat"/>
-          <w:sz w:val="14"/>
-        </w:rPr>
-        <w:t xml:space="preserve"> 1. Aviso falso de arquivo infectado)</w:t>
+          <w:sz w:val="12"/>
+        </w:rPr>
+        <w:t xml:space="preserve"> 1. Tela inicial do trabalho)</w:t>
       </w:r>
     </w:p>
     <w:p>
@@ -254,136 +203,596 @@
         <w:rPr>
           <w:rFonts w:ascii="Montserrat" w:hAnsi="Montserrat"/>
         </w:rPr>
-        <w:t>Se estiver no Windows, após o download, quando tentar abrir o arquivo main.exe para rodá-lo no computador, o sistema operacional dará mais um aviso como o a seguir:</w:t>
-      </w:r>
-    </w:p>
-    <w:p>
-      <w:pPr>
-        <w:jc w:val="center"/>
-        <w:rPr>
-          <w:rFonts w:ascii="Montserrat" w:hAnsi="Montserrat"/>
-        </w:rPr>
-      </w:pPr>
+        <w:t>Para executar o código, é necessário apenas que o usuário clique em “</w:t>
+      </w:r>
+      <w:proofErr w:type="spellStart"/>
+      <w:r>
+        <w:rPr>
+          <w:rFonts w:ascii="Montserrat" w:hAnsi="Montserrat"/>
+        </w:rPr>
+        <w:t>Run</w:t>
+      </w:r>
+      <w:proofErr w:type="spellEnd"/>
+      <w:r>
+        <w:rPr>
+          <w:rFonts w:ascii="Montserrat" w:hAnsi="Montserrat"/>
+        </w:rPr>
+        <w:t xml:space="preserve">” (botão em verde no topo da tela), fazendo o </w:t>
+      </w:r>
+      <w:proofErr w:type="spellStart"/>
+      <w:r>
+        <w:rPr>
+          <w:rFonts w:ascii="Montserrat" w:hAnsi="Montserrat"/>
+        </w:rPr>
+        <w:t>promt</w:t>
+      </w:r>
+      <w:proofErr w:type="spellEnd"/>
+      <w:r>
+        <w:rPr>
+          <w:rFonts w:ascii="Montserrat" w:hAnsi="Montserrat"/>
+        </w:rPr>
+        <w:t xml:space="preserve"> de comando abrir e mostrando a execução do programa.</w:t>
+      </w:r>
+    </w:p>
+    <w:p>
+      <w:pPr>
+        <w:jc w:val="both"/>
+        <w:rPr>
+          <w:rFonts w:ascii="Montserrat" w:hAnsi="Montserrat"/>
+        </w:rPr>
+      </w:pPr>
+    </w:p>
+    <w:p>
+      <w:pPr>
+        <w:jc w:val="both"/>
+        <w:rPr>
+          <w:rFonts w:ascii="Montserrat" w:hAnsi="Montserrat"/>
+          <w:sz w:val="28"/>
+          <w:u w:val="single"/>
+        </w:rPr>
+      </w:pPr>
+      <w:r>
+        <w:rPr>
+          <w:rFonts w:ascii="Montserrat" w:hAnsi="Montserrat"/>
+          <w:sz w:val="28"/>
+          <w:u w:val="single"/>
+        </w:rPr>
+        <w:t>Exemplo de dados de entrada e saída para cada método</w:t>
+      </w:r>
+    </w:p>
+    <w:p>
+      <w:pPr>
+        <w:jc w:val="both"/>
+        <w:rPr>
+          <w:rFonts w:ascii="Montserrat" w:hAnsi="Montserrat"/>
+        </w:rPr>
+      </w:pPr>
+      <w:r>
+        <w:rPr>
+          <w:rFonts w:ascii="Montserrat" w:hAnsi="Montserrat"/>
+        </w:rPr>
+        <w:t>Decomposição LU:</w:t>
+      </w:r>
+    </w:p>
+    <w:p>
+      <w:pPr>
+        <w:pStyle w:val="PargrafodaLista"/>
+        <w:numPr>
+          <w:ilvl w:val="0"/>
+          <w:numId w:val="2"/>
+        </w:numPr>
+        <w:rPr>
+          <w:rFonts w:ascii="Montserrat" w:hAnsi="Montserrat"/>
+        </w:rPr>
+      </w:pPr>
+      <w:r>
+        <w:rPr>
+          <w:rFonts w:ascii="Montserrat" w:hAnsi="Montserrat"/>
+        </w:rPr>
+        <w:t>Entrada:</w:t>
+      </w:r>
+    </w:p>
+    <w:p>
+      <w:pPr>
+        <w:pStyle w:val="PargrafodaLista"/>
+        <w:numPr>
+          <w:ilvl w:val="1"/>
+          <w:numId w:val="2"/>
+        </w:numPr>
+        <w:rPr>
+          <w:rFonts w:ascii="Montserrat" w:hAnsi="Montserrat"/>
+        </w:rPr>
+      </w:pPr>
+      <w:proofErr w:type="spellStart"/>
+      <w:proofErr w:type="gramStart"/>
+      <w:r>
+        <w:rPr>
+          <w:rFonts w:ascii="Montserrat" w:hAnsi="Montserrat"/>
+        </w:rPr>
+        <w:t>ordemN</w:t>
+      </w:r>
+      <w:proofErr w:type="spellEnd"/>
+      <w:proofErr w:type="gramEnd"/>
+      <w:r>
+        <w:rPr>
+          <w:rFonts w:ascii="Montserrat" w:hAnsi="Montserrat"/>
+        </w:rPr>
+        <w:t>: 3</w:t>
+      </w:r>
+    </w:p>
+    <w:p>
+      <w:pPr>
+        <w:pStyle w:val="PargrafodaLista"/>
+        <w:numPr>
+          <w:ilvl w:val="1"/>
+          <w:numId w:val="2"/>
+        </w:numPr>
+        <w:rPr>
+          <w:rFonts w:ascii="Montserrat" w:hAnsi="Montserrat"/>
+        </w:rPr>
+      </w:pPr>
+      <w:r>
+        <w:rPr>
+          <w:rFonts w:ascii="Montserrat" w:hAnsi="Montserrat"/>
+        </w:rPr>
+        <w:t>Método de Resolução: 1</w:t>
+      </w:r>
+    </w:p>
+    <w:p>
+      <w:pPr>
+        <w:pStyle w:val="PargrafodaLista"/>
+        <w:numPr>
+          <w:ilvl w:val="1"/>
+          <w:numId w:val="2"/>
+        </w:numPr>
+        <w:rPr>
+          <w:rFonts w:ascii="Montserrat" w:hAnsi="Montserrat"/>
+        </w:rPr>
+      </w:pPr>
+      <w:r>
+        <w:rPr>
+          <w:rFonts w:ascii="Montserrat" w:hAnsi="Montserrat"/>
+        </w:rPr>
+        <w:t>Calcular d</w:t>
+      </w:r>
+      <w:r>
+        <w:rPr>
+          <w:rFonts w:ascii="Montserrat" w:hAnsi="Montserrat"/>
+        </w:rPr>
+        <w:t>eterminante: s</w:t>
+      </w:r>
+    </w:p>
+    <w:p>
+      <w:pPr>
+        <w:pStyle w:val="PargrafodaLista"/>
+        <w:numPr>
+          <w:ilvl w:val="1"/>
+          <w:numId w:val="2"/>
+        </w:numPr>
+        <w:rPr>
+          <w:rFonts w:ascii="Montserrat" w:hAnsi="Montserrat"/>
+        </w:rPr>
+      </w:pPr>
+      <w:r>
+        <w:rPr>
+          <w:rFonts w:ascii="Montserrat" w:hAnsi="Montserrat"/>
+        </w:rPr>
+        <w:t>Matriz A:</w:t>
+      </w:r>
+    </w:p>
+    <w:p>
+      <w:pPr>
+        <w:pStyle w:val="PargrafodaLista"/>
+        <w:numPr>
+          <w:ilvl w:val="2"/>
+          <w:numId w:val="2"/>
+        </w:numPr>
+        <w:rPr>
+          <w:rFonts w:ascii="Montserrat" w:hAnsi="Montserrat"/>
+        </w:rPr>
+      </w:pPr>
+      <w:r>
+        <w:rPr>
+          <w:rFonts w:ascii="Montserrat" w:hAnsi="Montserrat"/>
+        </w:rPr>
+        <w:t>A</w:t>
+      </w:r>
+      <w:r>
+        <w:rPr>
+          <w:rFonts w:ascii="Montserrat" w:hAnsi="Montserrat"/>
+        </w:rPr>
+        <w:t xml:space="preserve"> </w:t>
+      </w:r>
+      <w:r>
+        <w:rPr>
+          <w:rFonts w:ascii="Montserrat" w:hAnsi="Montserrat"/>
+        </w:rPr>
+        <w:t>(1,1) = 1</w:t>
+      </w:r>
+    </w:p>
+    <w:p>
+      <w:pPr>
+        <w:pStyle w:val="PargrafodaLista"/>
+        <w:numPr>
+          <w:ilvl w:val="2"/>
+          <w:numId w:val="2"/>
+        </w:numPr>
+        <w:rPr>
+          <w:rFonts w:ascii="Montserrat" w:hAnsi="Montserrat"/>
+        </w:rPr>
+      </w:pPr>
+      <w:r>
+        <w:rPr>
+          <w:rFonts w:ascii="Montserrat" w:hAnsi="Montserrat"/>
+        </w:rPr>
+        <w:t>A</w:t>
+      </w:r>
+      <w:r>
+        <w:rPr>
+          <w:rFonts w:ascii="Montserrat" w:hAnsi="Montserrat"/>
+        </w:rPr>
+        <w:t xml:space="preserve"> </w:t>
+      </w:r>
+      <w:r>
+        <w:rPr>
+          <w:rFonts w:ascii="Montserrat" w:hAnsi="Montserrat"/>
+        </w:rPr>
+        <w:t>(1,2) = 2</w:t>
+      </w:r>
+    </w:p>
+    <w:p>
+      <w:pPr>
+        <w:pStyle w:val="PargrafodaLista"/>
+        <w:numPr>
+          <w:ilvl w:val="2"/>
+          <w:numId w:val="2"/>
+        </w:numPr>
+        <w:rPr>
+          <w:rFonts w:ascii="Montserrat" w:hAnsi="Montserrat"/>
+        </w:rPr>
+      </w:pPr>
+      <w:r>
+        <w:rPr>
+          <w:rFonts w:ascii="Montserrat" w:hAnsi="Montserrat"/>
+        </w:rPr>
+        <w:t>A</w:t>
+      </w:r>
+      <w:r>
+        <w:rPr>
+          <w:rFonts w:ascii="Montserrat" w:hAnsi="Montserrat"/>
+        </w:rPr>
+        <w:t xml:space="preserve"> </w:t>
+      </w:r>
+      <w:r>
+        <w:rPr>
+          <w:rFonts w:ascii="Montserrat" w:hAnsi="Montserrat"/>
+        </w:rPr>
+        <w:t>(1,3) = 2</w:t>
+      </w:r>
+    </w:p>
+    <w:p>
+      <w:pPr>
+        <w:pStyle w:val="PargrafodaLista"/>
+        <w:numPr>
+          <w:ilvl w:val="2"/>
+          <w:numId w:val="2"/>
+        </w:numPr>
+        <w:rPr>
+          <w:rFonts w:ascii="Montserrat" w:hAnsi="Montserrat"/>
+        </w:rPr>
+      </w:pPr>
+      <w:r>
+        <w:rPr>
+          <w:rFonts w:ascii="Montserrat" w:hAnsi="Montserrat"/>
+        </w:rPr>
+        <w:t>A</w:t>
+      </w:r>
+      <w:r>
+        <w:rPr>
+          <w:rFonts w:ascii="Montserrat" w:hAnsi="Montserrat"/>
+        </w:rPr>
+        <w:t xml:space="preserve"> </w:t>
+      </w:r>
+      <w:r>
+        <w:rPr>
+          <w:rFonts w:ascii="Montserrat" w:hAnsi="Montserrat"/>
+        </w:rPr>
+        <w:t>(2,1) = 4</w:t>
+      </w:r>
+    </w:p>
+    <w:p>
+      <w:pPr>
+        <w:pStyle w:val="PargrafodaLista"/>
+        <w:numPr>
+          <w:ilvl w:val="2"/>
+          <w:numId w:val="2"/>
+        </w:numPr>
+        <w:rPr>
+          <w:rFonts w:ascii="Montserrat" w:hAnsi="Montserrat"/>
+        </w:rPr>
+      </w:pPr>
+      <w:r>
+        <w:rPr>
+          <w:rFonts w:ascii="Montserrat" w:hAnsi="Montserrat"/>
+        </w:rPr>
+        <w:t>A</w:t>
+      </w:r>
+      <w:r>
+        <w:rPr>
+          <w:rFonts w:ascii="Montserrat" w:hAnsi="Montserrat"/>
+        </w:rPr>
+        <w:t xml:space="preserve"> </w:t>
+      </w:r>
+      <w:r>
+        <w:rPr>
+          <w:rFonts w:ascii="Montserrat" w:hAnsi="Montserrat"/>
+        </w:rPr>
+        <w:t>(2,2) = 4</w:t>
+      </w:r>
+    </w:p>
+    <w:p>
+      <w:pPr>
+        <w:pStyle w:val="PargrafodaLista"/>
+        <w:numPr>
+          <w:ilvl w:val="2"/>
+          <w:numId w:val="2"/>
+        </w:numPr>
+        <w:rPr>
+          <w:rFonts w:ascii="Montserrat" w:hAnsi="Montserrat"/>
+        </w:rPr>
+      </w:pPr>
+      <w:r>
+        <w:rPr>
+          <w:rFonts w:ascii="Montserrat" w:hAnsi="Montserrat"/>
+        </w:rPr>
+        <w:t>A</w:t>
+      </w:r>
+      <w:r>
+        <w:rPr>
+          <w:rFonts w:ascii="Montserrat" w:hAnsi="Montserrat"/>
+        </w:rPr>
+        <w:t xml:space="preserve"> </w:t>
+      </w:r>
+      <w:r>
+        <w:rPr>
+          <w:rFonts w:ascii="Montserrat" w:hAnsi="Montserrat"/>
+        </w:rPr>
+        <w:t>(2,3) = 2</w:t>
+      </w:r>
+    </w:p>
+    <w:p>
+      <w:pPr>
+        <w:pStyle w:val="PargrafodaLista"/>
+        <w:numPr>
+          <w:ilvl w:val="2"/>
+          <w:numId w:val="2"/>
+        </w:numPr>
+        <w:rPr>
+          <w:rFonts w:ascii="Montserrat" w:hAnsi="Montserrat"/>
+        </w:rPr>
+      </w:pPr>
+      <w:r>
+        <w:rPr>
+          <w:rFonts w:ascii="Montserrat" w:hAnsi="Montserrat"/>
+        </w:rPr>
+        <w:t>A</w:t>
+      </w:r>
+      <w:r>
+        <w:rPr>
+          <w:rFonts w:ascii="Montserrat" w:hAnsi="Montserrat"/>
+        </w:rPr>
+        <w:t xml:space="preserve"> </w:t>
+      </w:r>
+      <w:r>
+        <w:rPr>
+          <w:rFonts w:ascii="Montserrat" w:hAnsi="Montserrat"/>
+        </w:rPr>
+        <w:t>(3,1) = 4</w:t>
+      </w:r>
+    </w:p>
+    <w:p>
+      <w:pPr>
+        <w:pStyle w:val="PargrafodaLista"/>
+        <w:numPr>
+          <w:ilvl w:val="2"/>
+          <w:numId w:val="2"/>
+        </w:numPr>
+        <w:rPr>
+          <w:rFonts w:ascii="Montserrat" w:hAnsi="Montserrat"/>
+        </w:rPr>
+      </w:pPr>
+      <w:r>
+        <w:rPr>
+          <w:rFonts w:ascii="Montserrat" w:hAnsi="Montserrat"/>
+        </w:rPr>
+        <w:t>A</w:t>
+      </w:r>
+      <w:r>
+        <w:rPr>
+          <w:rFonts w:ascii="Montserrat" w:hAnsi="Montserrat"/>
+        </w:rPr>
+        <w:t xml:space="preserve"> </w:t>
+      </w:r>
+      <w:r>
+        <w:rPr>
+          <w:rFonts w:ascii="Montserrat" w:hAnsi="Montserrat"/>
+        </w:rPr>
+        <w:t>(3,2) = 6</w:t>
+      </w:r>
+    </w:p>
+    <w:p>
+      <w:pPr>
+        <w:pStyle w:val="PargrafodaLista"/>
+        <w:numPr>
+          <w:ilvl w:val="2"/>
+          <w:numId w:val="2"/>
+        </w:numPr>
+        <w:rPr>
+          <w:rFonts w:ascii="Montserrat" w:hAnsi="Montserrat"/>
+        </w:rPr>
+      </w:pPr>
+      <w:r>
+        <w:rPr>
+          <w:rFonts w:ascii="Montserrat" w:hAnsi="Montserrat"/>
+        </w:rPr>
+        <w:t>A</w:t>
+      </w:r>
+      <w:r>
+        <w:rPr>
+          <w:rFonts w:ascii="Montserrat" w:hAnsi="Montserrat"/>
+        </w:rPr>
+        <w:t xml:space="preserve"> </w:t>
+      </w:r>
+      <w:r>
+        <w:rPr>
+          <w:rFonts w:ascii="Montserrat" w:hAnsi="Montserrat"/>
+        </w:rPr>
+        <w:t>(3,3) = 4</w:t>
+      </w:r>
+    </w:p>
+    <w:p>
+      <w:pPr>
+        <w:pStyle w:val="PargrafodaLista"/>
+        <w:numPr>
+          <w:ilvl w:val="1"/>
+          <w:numId w:val="2"/>
+        </w:numPr>
+        <w:rPr>
+          <w:rFonts w:ascii="Montserrat" w:hAnsi="Montserrat"/>
+        </w:rPr>
+      </w:pPr>
+      <w:r>
+        <w:rPr>
+          <w:rFonts w:ascii="Montserrat" w:hAnsi="Montserrat"/>
+        </w:rPr>
+        <w:lastRenderedPageBreak/>
+        <w:t xml:space="preserve">Vetor B: </w:t>
+      </w:r>
+    </w:p>
+    <w:p>
+      <w:pPr>
+        <w:pStyle w:val="PargrafodaLista"/>
+        <w:numPr>
+          <w:ilvl w:val="2"/>
+          <w:numId w:val="2"/>
+        </w:numPr>
+        <w:rPr>
+          <w:rFonts w:ascii="Montserrat" w:hAnsi="Montserrat"/>
+        </w:rPr>
+      </w:pPr>
+      <w:r>
+        <w:rPr>
+          <w:rFonts w:ascii="Montserrat" w:hAnsi="Montserrat"/>
+        </w:rPr>
+        <w:t>B</w:t>
+      </w:r>
+      <w:r>
+        <w:rPr>
+          <w:rFonts w:ascii="Montserrat" w:hAnsi="Montserrat"/>
+        </w:rPr>
+        <w:t xml:space="preserve"> </w:t>
+      </w:r>
+      <w:r>
+        <w:rPr>
+          <w:rFonts w:ascii="Montserrat" w:hAnsi="Montserrat"/>
+        </w:rPr>
+        <w:t>(1) = 3</w:t>
+      </w:r>
+    </w:p>
+    <w:p>
+      <w:pPr>
+        <w:pStyle w:val="PargrafodaLista"/>
+        <w:numPr>
+          <w:ilvl w:val="2"/>
+          <w:numId w:val="2"/>
+        </w:numPr>
+        <w:rPr>
+          <w:rFonts w:ascii="Montserrat" w:hAnsi="Montserrat"/>
+        </w:rPr>
+      </w:pPr>
+      <w:r>
+        <w:rPr>
+          <w:rFonts w:ascii="Montserrat" w:hAnsi="Montserrat"/>
+        </w:rPr>
+        <w:t>B</w:t>
+      </w:r>
+      <w:r>
+        <w:rPr>
+          <w:rFonts w:ascii="Montserrat" w:hAnsi="Montserrat"/>
+        </w:rPr>
+        <w:t xml:space="preserve"> </w:t>
+      </w:r>
+      <w:r>
+        <w:rPr>
+          <w:rFonts w:ascii="Montserrat" w:hAnsi="Montserrat"/>
+        </w:rPr>
+        <w:t>(2) = 6</w:t>
+      </w:r>
+    </w:p>
+    <w:p>
+      <w:pPr>
+        <w:pStyle w:val="PargrafodaLista"/>
+        <w:numPr>
+          <w:ilvl w:val="2"/>
+          <w:numId w:val="2"/>
+        </w:numPr>
+        <w:rPr>
+          <w:rFonts w:ascii="Montserrat" w:hAnsi="Montserrat"/>
+        </w:rPr>
+      </w:pPr>
+      <w:r>
+        <w:rPr>
+          <w:rFonts w:ascii="Montserrat" w:hAnsi="Montserrat"/>
+        </w:rPr>
+        <w:t>B</w:t>
+      </w:r>
+      <w:r>
+        <w:rPr>
+          <w:rFonts w:ascii="Montserrat" w:hAnsi="Montserrat"/>
+        </w:rPr>
+        <w:t xml:space="preserve"> </w:t>
+      </w:r>
+      <w:r>
+        <w:rPr>
+          <w:rFonts w:ascii="Montserrat" w:hAnsi="Montserrat"/>
+        </w:rPr>
+        <w:t>(3) = 10</w:t>
+      </w:r>
+    </w:p>
+    <w:p>
+      <w:pPr>
+        <w:pStyle w:val="PargrafodaLista"/>
+        <w:numPr>
+          <w:ilvl w:val="0"/>
+          <w:numId w:val="2"/>
+        </w:numPr>
+        <w:rPr>
+          <w:rFonts w:ascii="Montserrat" w:hAnsi="Montserrat"/>
+        </w:rPr>
+      </w:pPr>
+      <w:r>
+        <w:rPr>
+          <w:rFonts w:ascii="Montserrat" w:hAnsi="Montserrat"/>
+        </w:rPr>
+        <w:t>Saída:</w:t>
+      </w:r>
+      <w:r>
+        <w:rPr>
+          <w:rFonts w:ascii="Montserrat" w:hAnsi="Montserrat"/>
+        </w:rPr>
+        <w:br/>
+        <w:t xml:space="preserve">   </w:t>
+      </w:r>
       <w:r>
         <w:rPr>
           <w:rFonts w:ascii="Montserrat" w:hAnsi="Montserrat"/>
           <w:noProof/>
         </w:rPr>
         <w:drawing>
-          <wp:inline distT="0" distB="0" distL="0" distR="0" wp14:anchorId="65B754CA" wp14:editId="45941412">
-            <wp:extent cx="4686300" cy="2400086"/>
-            <wp:effectExtent l="0" t="0" r="0" b="635"/>
-            <wp:docPr id="4" name="Imagem 4"/>
-            <wp:cNvGraphicFramePr>
-              <a:graphicFrameLocks xmlns:a="http://schemas.openxmlformats.org/drawingml/2006/main" noChangeAspect="1"/>
-            </wp:cNvGraphicFramePr>
-            <a:graphic xmlns:a="http://schemas.openxmlformats.org/drawingml/2006/main">
-              <a:graphicData uri="http://schemas.openxmlformats.org/drawingml/2006/picture">
-                <pic:pic xmlns:pic="http://schemas.openxmlformats.org/drawingml/2006/picture">
-                  <pic:nvPicPr>
-                    <pic:cNvPr id="1" name=""/>
-                    <pic:cNvPicPr/>
-                  </pic:nvPicPr>
-                  <pic:blipFill>
-                    <a:blip r:embed="rId6"/>
-                    <a:stretch>
-                      <a:fillRect/>
-                    </a:stretch>
-                  </pic:blipFill>
-                  <pic:spPr>
-                    <a:xfrm>
-                      <a:off x="0" y="0"/>
-                      <a:ext cx="4715939" cy="2415266"/>
-                    </a:xfrm>
-                    <a:prstGeom prst="rect">
-                      <a:avLst/>
-                    </a:prstGeom>
-                  </pic:spPr>
-                </pic:pic>
-              </a:graphicData>
-            </a:graphic>
-          </wp:inline>
-        </w:drawing>
-      </w:r>
-    </w:p>
-    <w:p>
-      <w:pPr>
-        <w:jc w:val="center"/>
-        <w:rPr>
-          <w:rFonts w:ascii="Montserrat" w:hAnsi="Montserrat"/>
-          <w:sz w:val="14"/>
-        </w:rPr>
-      </w:pPr>
-      <w:r>
-        <w:rPr>
-          <w:rFonts w:ascii="Montserrat" w:hAnsi="Montserrat"/>
-          <w:sz w:val="14"/>
-        </w:rPr>
-        <w:t>(</w:t>
-      </w:r>
-      <w:proofErr w:type="spellStart"/>
-      <w:r>
-        <w:rPr>
-          <w:rFonts w:ascii="Montserrat" w:hAnsi="Montserrat"/>
-          <w:sz w:val="14"/>
-        </w:rPr>
-        <w:t>Fig</w:t>
-      </w:r>
-      <w:proofErr w:type="spellEnd"/>
-      <w:r>
-        <w:rPr>
-          <w:rFonts w:ascii="Montserrat" w:hAnsi="Montserrat"/>
-          <w:sz w:val="14"/>
-        </w:rPr>
-        <w:t xml:space="preserve"> 2. Segundo aviso falso de arquivo infectado</w:t>
-      </w:r>
-      <w:r>
-        <w:rPr>
-          <w:rFonts w:ascii="Montserrat" w:hAnsi="Montserrat"/>
-          <w:sz w:val="14"/>
-        </w:rPr>
-        <w:t>)</w:t>
-      </w:r>
-    </w:p>
-    <w:p>
-      <w:pPr>
-        <w:jc w:val="both"/>
-        <w:rPr>
-          <w:rFonts w:ascii="Montserrat" w:hAnsi="Montserrat"/>
-        </w:rPr>
-      </w:pPr>
-    </w:p>
-    <w:p>
-      <w:pPr>
-        <w:jc w:val="both"/>
-        <w:rPr>
-          <w:rFonts w:ascii="Montserrat" w:hAnsi="Montserrat"/>
-        </w:rPr>
-      </w:pPr>
-      <w:r>
-        <w:rPr>
-          <w:rFonts w:ascii="Montserrat" w:hAnsi="Montserrat"/>
-        </w:rPr>
-        <w:t>Mesmo com este aviso, aperte em “Mais informações” e, em seguida, em “Executar mesmo assim” para rodar o programa.</w:t>
-      </w:r>
-    </w:p>
-    <w:p>
-      <w:pPr>
-        <w:jc w:val="center"/>
-        <w:rPr>
-          <w:rFonts w:ascii="Montserrat" w:hAnsi="Montserrat"/>
-        </w:rPr>
-      </w:pPr>
-      <w:r>
-        <w:rPr>
-          <w:rFonts w:ascii="Montserrat" w:hAnsi="Montserrat"/>
-          <w:noProof/>
-        </w:rPr>
-        <w:drawing>
-          <wp:inline distT="0" distB="0" distL="0" distR="0" wp14:anchorId="6D164511" wp14:editId="0DA5EC60">
-            <wp:extent cx="4562475" cy="2653597"/>
-            <wp:effectExtent l="0" t="0" r="0" b="0"/>
-            <wp:docPr id="3" name="Imagem 3"/>
+          <wp:inline distT="0" distB="0" distL="0" distR="0" wp14:anchorId="75FD7235" wp14:editId="34A37C19">
+            <wp:extent cx="3286584" cy="3000794"/>
+            <wp:effectExtent l="0" t="0" r="9525" b="9525"/>
+            <wp:docPr id="7" name="Imagem 7"/>
             <wp:cNvGraphicFramePr>
               <a:graphicFrameLocks xmlns:a="http://schemas.openxmlformats.org/drawingml/2006/main" noChangeAspect="1"/>
             </wp:cNvGraphicFramePr>
@@ -403,7 +812,7 @@
                   <pic:spPr>
                     <a:xfrm>
                       <a:off x="0" y="0"/>
-                      <a:ext cx="4582766" cy="2665399"/>
+                      <a:ext cx="3286584" cy="3000794"/>
                     </a:xfrm>
                     <a:prstGeom prst="rect">
                       <a:avLst/>
@@ -418,117 +827,43 @@
     </w:p>
     <w:p>
       <w:pPr>
-        <w:jc w:val="center"/>
-        <w:rPr>
-          <w:rFonts w:ascii="Montserrat" w:hAnsi="Montserrat"/>
-          <w:sz w:val="14"/>
-        </w:rPr>
-      </w:pPr>
-      <w:r>
-        <w:rPr>
-          <w:rFonts w:ascii="Montserrat" w:hAnsi="Montserrat"/>
-          <w:sz w:val="14"/>
-        </w:rPr>
-        <w:t>(</w:t>
+        <w:rPr>
+          <w:rFonts w:ascii="Montserrat" w:hAnsi="Montserrat"/>
+        </w:rPr>
+      </w:pPr>
+    </w:p>
+    <w:p>
+      <w:pPr>
+        <w:rPr>
+          <w:rFonts w:ascii="Montserrat" w:hAnsi="Montserrat"/>
+        </w:rPr>
+      </w:pPr>
+    </w:p>
+    <w:p>
+      <w:pPr>
+        <w:rPr>
+          <w:rFonts w:ascii="Montserrat" w:hAnsi="Montserrat"/>
+        </w:rPr>
+      </w:pPr>
+      <w:r>
+        <w:rPr>
+          <w:rFonts w:ascii="Montserrat" w:hAnsi="Montserrat"/>
+        </w:rPr>
+        <w:t xml:space="preserve">Decomposição </w:t>
       </w:r>
       <w:proofErr w:type="spellStart"/>
       <w:r>
         <w:rPr>
           <w:rFonts w:ascii="Montserrat" w:hAnsi="Montserrat"/>
-          <w:sz w:val="14"/>
-        </w:rPr>
-        <w:t>Fig</w:t>
+        </w:rPr>
+        <w:t>Cholesky</w:t>
       </w:r>
       <w:proofErr w:type="spellEnd"/>
       <w:r>
         <w:rPr>
           <w:rFonts w:ascii="Montserrat" w:hAnsi="Montserrat"/>
-          <w:sz w:val="14"/>
-        </w:rPr>
-        <w:t xml:space="preserve"> 3. Forma como executar o arquivo apesar dos avisos</w:t>
-      </w:r>
-      <w:r>
-        <w:rPr>
-          <w:rFonts w:ascii="Montserrat" w:hAnsi="Montserrat"/>
-          <w:sz w:val="14"/>
-        </w:rPr>
-        <w:t>)</w:t>
-      </w:r>
-    </w:p>
-    <w:p>
-      <w:pPr>
-        <w:jc w:val="both"/>
-        <w:rPr>
-          <w:rFonts w:ascii="Montserrat" w:hAnsi="Montserrat"/>
-        </w:rPr>
-      </w:pPr>
-    </w:p>
-    <w:p>
-      <w:pPr>
-        <w:jc w:val="both"/>
-        <w:rPr>
-          <w:rFonts w:ascii="Montserrat" w:hAnsi="Montserrat"/>
-        </w:rPr>
-      </w:pPr>
-      <w:r>
-        <w:rPr>
-          <w:rFonts w:ascii="Montserrat" w:hAnsi="Montserrat"/>
-        </w:rPr>
-        <w:t>Após realizar esses procedimentos o programa será iniciado e abrirá um terminal, onde aparecerá uma mensagem requisitando o primeiro input que deverá ser dado pelo usuário. A partir dessa parte, é necessário apenas seguir o que será apresentado pelo programa e fornecer os dados pedidos.</w:t>
-      </w:r>
-    </w:p>
-    <w:p>
-      <w:pPr>
-        <w:jc w:val="both"/>
-        <w:rPr>
-          <w:rFonts w:ascii="Montserrat" w:hAnsi="Montserrat"/>
-        </w:rPr>
-      </w:pPr>
-      <w:r>
-        <w:rPr>
-          <w:rFonts w:ascii="Montserrat" w:hAnsi="Montserrat"/>
-        </w:rPr>
-        <w:t>Ao final o programa finalizará e será fechado, então se quiser realizar uma nova aplicação será necessário rodar o executável novamente.</w:t>
-      </w:r>
-    </w:p>
-    <w:p>
-      <w:pPr>
-        <w:jc w:val="both"/>
-        <w:rPr>
-          <w:rFonts w:ascii="Montserrat" w:hAnsi="Montserrat"/>
-        </w:rPr>
-      </w:pPr>
-    </w:p>
-    <w:p>
-      <w:pPr>
-        <w:jc w:val="both"/>
-        <w:rPr>
-          <w:rFonts w:ascii="Montserrat" w:hAnsi="Montserrat"/>
-          <w:sz w:val="28"/>
-          <w:u w:val="single"/>
-        </w:rPr>
-      </w:pPr>
-      <w:r>
-        <w:rPr>
-          <w:rFonts w:ascii="Montserrat" w:hAnsi="Montserrat"/>
-          <w:sz w:val="28"/>
-          <w:u w:val="single"/>
-        </w:rPr>
-        <w:t>Exemplo de dados de entrada e saída para cada método</w:t>
-      </w:r>
-    </w:p>
-    <w:p>
-      <w:pPr>
-        <w:jc w:val="both"/>
-        <w:rPr>
-          <w:rFonts w:ascii="Montserrat" w:hAnsi="Montserrat"/>
-        </w:rPr>
-      </w:pPr>
-      <w:r>
-        <w:rPr>
-          <w:rFonts w:ascii="Montserrat" w:hAnsi="Montserrat"/>
-        </w:rPr>
-        <w:t>Decomposição LU:</w:t>
+        </w:rPr>
+        <w:t>:</w:t>
       </w:r>
     </w:p>
     <w:p>
@@ -536,7 +871,7 @@
         <w:pStyle w:val="PargrafodaLista"/>
         <w:numPr>
           <w:ilvl w:val="0"/>
-          <w:numId w:val="2"/>
+          <w:numId w:val="3"/>
         </w:numPr>
         <w:rPr>
           <w:rFonts w:ascii="Montserrat" w:hAnsi="Montserrat"/>
@@ -554,7 +889,7 @@
         <w:pStyle w:val="PargrafodaLista"/>
         <w:numPr>
           <w:ilvl w:val="1"/>
-          <w:numId w:val="2"/>
+          <w:numId w:val="3"/>
         </w:numPr>
         <w:rPr>
           <w:rFonts w:ascii="Montserrat" w:hAnsi="Montserrat"/>
@@ -582,17 +917,23 @@
         <w:pStyle w:val="PargrafodaLista"/>
         <w:numPr>
           <w:ilvl w:val="1"/>
-          <w:numId w:val="2"/>
-        </w:numPr>
-        <w:rPr>
-          <w:rFonts w:ascii="Montserrat" w:hAnsi="Montserrat"/>
-        </w:rPr>
-      </w:pPr>
-      <w:r>
-        <w:rPr>
-          <w:rFonts w:ascii="Montserrat" w:hAnsi="Montserrat"/>
-        </w:rPr>
-        <w:t>Método de Resolução: 1</w:t>
+          <w:numId w:val="3"/>
+        </w:numPr>
+        <w:rPr>
+          <w:rFonts w:ascii="Montserrat" w:hAnsi="Montserrat"/>
+        </w:rPr>
+      </w:pPr>
+      <w:r>
+        <w:rPr>
+          <w:rFonts w:ascii="Montserrat" w:hAnsi="Montserrat"/>
+        </w:rPr>
+        <w:t>Método de Resolução</w:t>
+      </w:r>
+      <w:r>
+        <w:rPr>
+          <w:rFonts w:ascii="Montserrat" w:hAnsi="Montserrat"/>
+        </w:rPr>
+        <w:t>: 2</w:t>
       </w:r>
     </w:p>
     <w:p>
@@ -600,7 +941,7 @@
         <w:pStyle w:val="PargrafodaLista"/>
         <w:numPr>
           <w:ilvl w:val="1"/>
-          <w:numId w:val="2"/>
+          <w:numId w:val="3"/>
         </w:numPr>
         <w:rPr>
           <w:rFonts w:ascii="Montserrat" w:hAnsi="Montserrat"/>
@@ -624,7 +965,7 @@
         <w:pStyle w:val="PargrafodaLista"/>
         <w:numPr>
           <w:ilvl w:val="1"/>
-          <w:numId w:val="2"/>
+          <w:numId w:val="3"/>
         </w:numPr>
         <w:rPr>
           <w:rFonts w:ascii="Montserrat" w:hAnsi="Montserrat"/>
@@ -642,7 +983,7 @@
         <w:pStyle w:val="PargrafodaLista"/>
         <w:numPr>
           <w:ilvl w:val="2"/>
-          <w:numId w:val="2"/>
+          <w:numId w:val="4"/>
         </w:numPr>
         <w:rPr>
           <w:rFonts w:ascii="Montserrat" w:hAnsi="Montserrat"/>
@@ -672,7 +1013,7 @@
         <w:pStyle w:val="PargrafodaLista"/>
         <w:numPr>
           <w:ilvl w:val="2"/>
-          <w:numId w:val="2"/>
+          <w:numId w:val="4"/>
         </w:numPr>
         <w:rPr>
           <w:rFonts w:ascii="Montserrat" w:hAnsi="Montserrat"/>
@@ -694,7 +1035,13 @@
         <w:rPr>
           <w:rFonts w:ascii="Montserrat" w:hAnsi="Montserrat"/>
         </w:rPr>
-        <w:t>(1,2) = 2</w:t>
+        <w:t xml:space="preserve">(1,2) = </w:t>
+      </w:r>
+      <w:r>
+        <w:rPr>
+          <w:rFonts w:ascii="Montserrat" w:hAnsi="Montserrat"/>
+        </w:rPr>
+        <w:t>0.2</w:t>
       </w:r>
     </w:p>
     <w:p>
@@ -702,7 +1049,7 @@
         <w:pStyle w:val="PargrafodaLista"/>
         <w:numPr>
           <w:ilvl w:val="2"/>
-          <w:numId w:val="2"/>
+          <w:numId w:val="4"/>
         </w:numPr>
         <w:rPr>
           <w:rFonts w:ascii="Montserrat" w:hAnsi="Montserrat"/>
@@ -724,7 +1071,13 @@
         <w:rPr>
           <w:rFonts w:ascii="Montserrat" w:hAnsi="Montserrat"/>
         </w:rPr>
-        <w:t>(1,3) = 2</w:t>
+        <w:t xml:space="preserve">(1,3) = </w:t>
+      </w:r>
+      <w:r>
+        <w:rPr>
+          <w:rFonts w:ascii="Montserrat" w:hAnsi="Montserrat"/>
+        </w:rPr>
+        <w:t>0.4</w:t>
       </w:r>
     </w:p>
     <w:p>
@@ -732,7 +1085,7 @@
         <w:pStyle w:val="PargrafodaLista"/>
         <w:numPr>
           <w:ilvl w:val="2"/>
-          <w:numId w:val="2"/>
+          <w:numId w:val="4"/>
         </w:numPr>
         <w:rPr>
           <w:rFonts w:ascii="Montserrat" w:hAnsi="Montserrat"/>
@@ -754,7 +1107,13 @@
         <w:rPr>
           <w:rFonts w:ascii="Montserrat" w:hAnsi="Montserrat"/>
         </w:rPr>
-        <w:t>(2,1) = 4</w:t>
+        <w:t xml:space="preserve">(2,1) = </w:t>
+      </w:r>
+      <w:r>
+        <w:rPr>
+          <w:rFonts w:ascii="Montserrat" w:hAnsi="Montserrat"/>
+        </w:rPr>
+        <w:t>0.2</w:t>
       </w:r>
     </w:p>
     <w:p>
@@ -762,7 +1121,7 @@
         <w:pStyle w:val="PargrafodaLista"/>
         <w:numPr>
           <w:ilvl w:val="2"/>
-          <w:numId w:val="2"/>
+          <w:numId w:val="4"/>
         </w:numPr>
         <w:rPr>
           <w:rFonts w:ascii="Montserrat" w:hAnsi="Montserrat"/>
@@ -784,7 +1143,13 @@
         <w:rPr>
           <w:rFonts w:ascii="Montserrat" w:hAnsi="Montserrat"/>
         </w:rPr>
-        <w:t>(2,2) = 4</w:t>
+        <w:t xml:space="preserve">(2,2) = </w:t>
+      </w:r>
+      <w:r>
+        <w:rPr>
+          <w:rFonts w:ascii="Montserrat" w:hAnsi="Montserrat"/>
+        </w:rPr>
+        <w:t>1</w:t>
       </w:r>
     </w:p>
     <w:p>
@@ -792,7 +1157,7 @@
         <w:pStyle w:val="PargrafodaLista"/>
         <w:numPr>
           <w:ilvl w:val="2"/>
-          <w:numId w:val="2"/>
+          <w:numId w:val="4"/>
         </w:numPr>
         <w:rPr>
           <w:rFonts w:ascii="Montserrat" w:hAnsi="Montserrat"/>
@@ -814,7 +1179,13 @@
         <w:rPr>
           <w:rFonts w:ascii="Montserrat" w:hAnsi="Montserrat"/>
         </w:rPr>
-        <w:t>(2,3) = 2</w:t>
+        <w:t xml:space="preserve">(2,3) = </w:t>
+      </w:r>
+      <w:r>
+        <w:rPr>
+          <w:rFonts w:ascii="Montserrat" w:hAnsi="Montserrat"/>
+        </w:rPr>
+        <w:t>0.5</w:t>
       </w:r>
     </w:p>
     <w:p>
@@ -822,7 +1193,7 @@
         <w:pStyle w:val="PargrafodaLista"/>
         <w:numPr>
           <w:ilvl w:val="2"/>
-          <w:numId w:val="2"/>
+          <w:numId w:val="4"/>
         </w:numPr>
         <w:rPr>
           <w:rFonts w:ascii="Montserrat" w:hAnsi="Montserrat"/>
@@ -844,7 +1215,13 @@
         <w:rPr>
           <w:rFonts w:ascii="Montserrat" w:hAnsi="Montserrat"/>
         </w:rPr>
-        <w:t>(3,1) = 4</w:t>
+        <w:t xml:space="preserve">(3,1) = </w:t>
+      </w:r>
+      <w:r>
+        <w:rPr>
+          <w:rFonts w:ascii="Montserrat" w:hAnsi="Montserrat"/>
+        </w:rPr>
+        <w:t>0.4</w:t>
       </w:r>
     </w:p>
     <w:p>
@@ -852,7 +1229,7 @@
         <w:pStyle w:val="PargrafodaLista"/>
         <w:numPr>
           <w:ilvl w:val="2"/>
-          <w:numId w:val="2"/>
+          <w:numId w:val="4"/>
         </w:numPr>
         <w:rPr>
           <w:rFonts w:ascii="Montserrat" w:hAnsi="Montserrat"/>
@@ -874,7 +1251,13 @@
         <w:rPr>
           <w:rFonts w:ascii="Montserrat" w:hAnsi="Montserrat"/>
         </w:rPr>
-        <w:t>(3,2) = 6</w:t>
+        <w:t xml:space="preserve">(3,2) = </w:t>
+      </w:r>
+      <w:r>
+        <w:rPr>
+          <w:rFonts w:ascii="Montserrat" w:hAnsi="Montserrat"/>
+        </w:rPr>
+        <w:t>0.5</w:t>
       </w:r>
     </w:p>
     <w:p>
@@ -882,7 +1265,7 @@
         <w:pStyle w:val="PargrafodaLista"/>
         <w:numPr>
           <w:ilvl w:val="2"/>
-          <w:numId w:val="2"/>
+          <w:numId w:val="4"/>
         </w:numPr>
         <w:rPr>
           <w:rFonts w:ascii="Montserrat" w:hAnsi="Montserrat"/>
@@ -904,7 +1287,13 @@
         <w:rPr>
           <w:rFonts w:ascii="Montserrat" w:hAnsi="Montserrat"/>
         </w:rPr>
-        <w:t>(3,3) = 4</w:t>
+        <w:t xml:space="preserve">(3,3) = </w:t>
+      </w:r>
+      <w:r>
+        <w:rPr>
+          <w:rFonts w:ascii="Montserrat" w:hAnsi="Montserrat"/>
+        </w:rPr>
+        <w:t>1</w:t>
       </w:r>
     </w:p>
     <w:p>
@@ -912,7 +1301,133 @@
         <w:pStyle w:val="PargrafodaLista"/>
         <w:numPr>
           <w:ilvl w:val="1"/>
-          <w:numId w:val="2"/>
+          <w:numId w:val="3"/>
+        </w:numPr>
+        <w:rPr>
+          <w:rFonts w:ascii="Montserrat" w:hAnsi="Montserrat"/>
+        </w:rPr>
+      </w:pPr>
+      <w:r>
+        <w:rPr>
+          <w:rFonts w:ascii="Montserrat" w:hAnsi="Montserrat"/>
+        </w:rPr>
+        <w:t xml:space="preserve">Vetor B: </w:t>
+      </w:r>
+    </w:p>
+    <w:p>
+      <w:pPr>
+        <w:pStyle w:val="PargrafodaLista"/>
+        <w:numPr>
+          <w:ilvl w:val="2"/>
+          <w:numId w:val="5"/>
+        </w:numPr>
+        <w:rPr>
+          <w:rFonts w:ascii="Montserrat" w:hAnsi="Montserrat"/>
+        </w:rPr>
+      </w:pPr>
+      <w:r>
+        <w:rPr>
+          <w:rFonts w:ascii="Montserrat" w:hAnsi="Montserrat"/>
+        </w:rPr>
+        <w:t>B</w:t>
+      </w:r>
+      <w:r>
+        <w:rPr>
+          <w:rFonts w:ascii="Montserrat" w:hAnsi="Montserrat"/>
+        </w:rPr>
+        <w:t xml:space="preserve"> </w:t>
+      </w:r>
+      <w:r>
+        <w:rPr>
+          <w:rFonts w:ascii="Montserrat" w:hAnsi="Montserrat"/>
+        </w:rPr>
+        <w:t xml:space="preserve">(1) = </w:t>
+      </w:r>
+      <w:r>
+        <w:rPr>
+          <w:rFonts w:ascii="Montserrat" w:hAnsi="Montserrat"/>
+        </w:rPr>
+        <w:t>0.6</w:t>
+      </w:r>
+    </w:p>
+    <w:p>
+      <w:pPr>
+        <w:pStyle w:val="PargrafodaLista"/>
+        <w:numPr>
+          <w:ilvl w:val="2"/>
+          <w:numId w:val="5"/>
+        </w:numPr>
+        <w:rPr>
+          <w:rFonts w:ascii="Montserrat" w:hAnsi="Montserrat"/>
+        </w:rPr>
+      </w:pPr>
+      <w:r>
+        <w:rPr>
+          <w:rFonts w:ascii="Montserrat" w:hAnsi="Montserrat"/>
+        </w:rPr>
+        <w:t>B</w:t>
+      </w:r>
+      <w:r>
+        <w:rPr>
+          <w:rFonts w:ascii="Montserrat" w:hAnsi="Montserrat"/>
+        </w:rPr>
+        <w:t xml:space="preserve"> </w:t>
+      </w:r>
+      <w:r>
+        <w:rPr>
+          <w:rFonts w:ascii="Montserrat" w:hAnsi="Montserrat"/>
+        </w:rPr>
+        <w:t xml:space="preserve">(2) = </w:t>
+      </w:r>
+      <w:r>
+        <w:rPr>
+          <w:rFonts w:ascii="Montserrat" w:hAnsi="Montserrat"/>
+        </w:rPr>
+        <w:t>-0.3</w:t>
+      </w:r>
+    </w:p>
+    <w:p>
+      <w:pPr>
+        <w:pStyle w:val="PargrafodaLista"/>
+        <w:numPr>
+          <w:ilvl w:val="2"/>
+          <w:numId w:val="5"/>
+        </w:numPr>
+        <w:rPr>
+          <w:rFonts w:ascii="Montserrat" w:hAnsi="Montserrat"/>
+        </w:rPr>
+      </w:pPr>
+      <w:r>
+        <w:rPr>
+          <w:rFonts w:ascii="Montserrat" w:hAnsi="Montserrat"/>
+        </w:rPr>
+        <w:t>B</w:t>
+      </w:r>
+      <w:r>
+        <w:rPr>
+          <w:rFonts w:ascii="Montserrat" w:hAnsi="Montserrat"/>
+        </w:rPr>
+        <w:t xml:space="preserve"> </w:t>
+      </w:r>
+      <w:r>
+        <w:rPr>
+          <w:rFonts w:ascii="Montserrat" w:hAnsi="Montserrat"/>
+        </w:rPr>
+        <w:t xml:space="preserve">(3) = </w:t>
+      </w:r>
+      <w:r>
+        <w:rPr>
+          <w:rFonts w:ascii="Montserrat" w:hAnsi="Montserrat"/>
+        </w:rPr>
+        <w:t>-0.6</w:t>
+      </w:r>
+    </w:p>
+    <w:p>
+      <w:pPr>
+        <w:pStyle w:val="PargrafodaLista"/>
+        <w:numPr>
+          <w:ilvl w:val="0"/>
+          <w:numId w:val="5"/>
         </w:numPr>
         <w:rPr>
           <w:rFonts w:ascii="Montserrat" w:hAnsi="Montserrat"/>
@@ -923,114 +1438,6 @@
           <w:rFonts w:ascii="Montserrat" w:hAnsi="Montserrat"/>
         </w:rPr>
         <w:lastRenderedPageBreak/>
-        <w:t xml:space="preserve">Vetor B: </w:t>
-      </w:r>
-    </w:p>
-    <w:p>
-      <w:pPr>
-        <w:pStyle w:val="PargrafodaLista"/>
-        <w:numPr>
-          <w:ilvl w:val="2"/>
-          <w:numId w:val="2"/>
-        </w:numPr>
-        <w:rPr>
-          <w:rFonts w:ascii="Montserrat" w:hAnsi="Montserrat"/>
-        </w:rPr>
-      </w:pPr>
-      <w:r>
-        <w:rPr>
-          <w:rFonts w:ascii="Montserrat" w:hAnsi="Montserrat"/>
-        </w:rPr>
-        <w:t>B</w:t>
-      </w:r>
-      <w:r>
-        <w:rPr>
-          <w:rFonts w:ascii="Montserrat" w:hAnsi="Montserrat"/>
-        </w:rPr>
-        <w:t xml:space="preserve"> </w:t>
-      </w:r>
-      <w:r>
-        <w:rPr>
-          <w:rFonts w:ascii="Montserrat" w:hAnsi="Montserrat"/>
-        </w:rPr>
-        <w:t>(1) = 3</w:t>
-      </w:r>
-    </w:p>
-    <w:p>
-      <w:pPr>
-        <w:pStyle w:val="PargrafodaLista"/>
-        <w:numPr>
-          <w:ilvl w:val="2"/>
-          <w:numId w:val="2"/>
-        </w:numPr>
-        <w:rPr>
-          <w:rFonts w:ascii="Montserrat" w:hAnsi="Montserrat"/>
-        </w:rPr>
-      </w:pPr>
-      <w:r>
-        <w:rPr>
-          <w:rFonts w:ascii="Montserrat" w:hAnsi="Montserrat"/>
-        </w:rPr>
-        <w:t>B</w:t>
-      </w:r>
-      <w:r>
-        <w:rPr>
-          <w:rFonts w:ascii="Montserrat" w:hAnsi="Montserrat"/>
-        </w:rPr>
-        <w:t xml:space="preserve"> </w:t>
-      </w:r>
-      <w:r>
-        <w:rPr>
-          <w:rFonts w:ascii="Montserrat" w:hAnsi="Montserrat"/>
-        </w:rPr>
-        <w:t>(2) = 6</w:t>
-      </w:r>
-    </w:p>
-    <w:p>
-      <w:pPr>
-        <w:pStyle w:val="PargrafodaLista"/>
-        <w:numPr>
-          <w:ilvl w:val="2"/>
-          <w:numId w:val="2"/>
-        </w:numPr>
-        <w:rPr>
-          <w:rFonts w:ascii="Montserrat" w:hAnsi="Montserrat"/>
-        </w:rPr>
-      </w:pPr>
-      <w:r>
-        <w:rPr>
-          <w:rFonts w:ascii="Montserrat" w:hAnsi="Montserrat"/>
-        </w:rPr>
-        <w:t>B</w:t>
-      </w:r>
-      <w:r>
-        <w:rPr>
-          <w:rFonts w:ascii="Montserrat" w:hAnsi="Montserrat"/>
-        </w:rPr>
-        <w:t xml:space="preserve"> </w:t>
-      </w:r>
-      <w:r>
-        <w:rPr>
-          <w:rFonts w:ascii="Montserrat" w:hAnsi="Montserrat"/>
-        </w:rPr>
-        <w:t>(3) = 10</w:t>
-      </w:r>
-    </w:p>
-    <w:p>
-      <w:pPr>
-        <w:pStyle w:val="PargrafodaLista"/>
-        <w:numPr>
-          <w:ilvl w:val="0"/>
-          <w:numId w:val="2"/>
-        </w:numPr>
-        <w:rPr>
-          <w:rFonts w:ascii="Montserrat" w:hAnsi="Montserrat"/>
-        </w:rPr>
-      </w:pPr>
-      <w:r>
-        <w:rPr>
-          <w:rFonts w:ascii="Montserrat" w:hAnsi="Montserrat"/>
-        </w:rPr>
         <w:t>Saída:</w:t>
       </w:r>
       <w:r>
@@ -1043,12 +1450,13 @@
       <w:r>
         <w:rPr>
           <w:rFonts w:ascii="Montserrat" w:hAnsi="Montserrat"/>
+          <w:noProof/>
         </w:rPr>
         <w:drawing>
-          <wp:inline distT="0" distB="0" distL="0" distR="0" wp14:anchorId="75FD7235" wp14:editId="34A37C19">
-            <wp:extent cx="3286584" cy="3000794"/>
-            <wp:effectExtent l="0" t="0" r="9525" b="9525"/>
-            <wp:docPr id="7" name="Imagem 7"/>
+          <wp:inline distT="0" distB="0" distL="0" distR="0" wp14:anchorId="03E95A48" wp14:editId="5D1BFA78">
+            <wp:extent cx="4001058" cy="3057952"/>
+            <wp:effectExtent l="0" t="0" r="0" b="9525"/>
+            <wp:docPr id="8" name="Imagem 8"/>
             <wp:cNvGraphicFramePr>
               <a:graphicFrameLocks xmlns:a="http://schemas.openxmlformats.org/drawingml/2006/main" noChangeAspect="1"/>
             </wp:cNvGraphicFramePr>
@@ -1068,7 +1476,7 @@
                   <pic:spPr>
                     <a:xfrm>
                       <a:off x="0" y="0"/>
-                      <a:ext cx="3286584" cy="3000794"/>
+                      <a:ext cx="4001058" cy="3057952"/>
                     </a:xfrm>
                     <a:prstGeom prst="rect">
                       <a:avLst/>
@@ -1094,32 +1502,11 @@
           <w:rFonts w:ascii="Montserrat" w:hAnsi="Montserrat"/>
         </w:rPr>
       </w:pPr>
-    </w:p>
-    <w:p>
-      <w:pPr>
-        <w:rPr>
-          <w:rFonts w:ascii="Montserrat" w:hAnsi="Montserrat"/>
-        </w:rPr>
-      </w:pPr>
-      <w:r>
-        <w:rPr>
-          <w:rFonts w:ascii="Montserrat" w:hAnsi="Montserrat"/>
-        </w:rPr>
-        <w:t xml:space="preserve">Decomposição </w:t>
-      </w:r>
-      <w:proofErr w:type="spellStart"/>
-      <w:r>
-        <w:rPr>
-          <w:rFonts w:ascii="Montserrat" w:hAnsi="Montserrat"/>
-        </w:rPr>
-        <w:t>Cholesky</w:t>
-      </w:r>
-      <w:proofErr w:type="spellEnd"/>
-      <w:r>
-        <w:rPr>
-          <w:rFonts w:ascii="Montserrat" w:hAnsi="Montserrat"/>
-        </w:rPr>
-        <w:t>:</w:t>
+      <w:r>
+        <w:rPr>
+          <w:rFonts w:ascii="Montserrat" w:hAnsi="Montserrat"/>
+        </w:rPr>
+        <w:t>Método Iterativo: Jacobi</w:t>
       </w:r>
     </w:p>
     <w:p>
@@ -1127,7 +1514,7 @@
         <w:pStyle w:val="PargrafodaLista"/>
         <w:numPr>
           <w:ilvl w:val="0"/>
-          <w:numId w:val="3"/>
+          <w:numId w:val="6"/>
         </w:numPr>
         <w:rPr>
           <w:rFonts w:ascii="Montserrat" w:hAnsi="Montserrat"/>
@@ -1145,7 +1532,7 @@
         <w:pStyle w:val="PargrafodaLista"/>
         <w:numPr>
           <w:ilvl w:val="1"/>
-          <w:numId w:val="3"/>
+          <w:numId w:val="6"/>
         </w:numPr>
         <w:rPr>
           <w:rFonts w:ascii="Montserrat" w:hAnsi="Montserrat"/>
@@ -1173,7 +1560,7 @@
         <w:pStyle w:val="PargrafodaLista"/>
         <w:numPr>
           <w:ilvl w:val="1"/>
-          <w:numId w:val="3"/>
+          <w:numId w:val="6"/>
         </w:numPr>
         <w:rPr>
           <w:rFonts w:ascii="Montserrat" w:hAnsi="Montserrat"/>
@@ -1189,7 +1576,7 @@
         <w:rPr>
           <w:rFonts w:ascii="Montserrat" w:hAnsi="Montserrat"/>
         </w:rPr>
-        <w:t>: 2</w:t>
+        <w:t>: 3</w:t>
       </w:r>
     </w:p>
     <w:p>
@@ -1197,23 +1584,23 @@
         <w:pStyle w:val="PargrafodaLista"/>
         <w:numPr>
           <w:ilvl w:val="1"/>
-          <w:numId w:val="3"/>
-        </w:numPr>
-        <w:rPr>
-          <w:rFonts w:ascii="Montserrat" w:hAnsi="Montserrat"/>
-        </w:rPr>
-      </w:pPr>
-      <w:r>
-        <w:rPr>
-          <w:rFonts w:ascii="Montserrat" w:hAnsi="Montserrat"/>
-        </w:rPr>
-        <w:t>Calcular d</w:t>
-      </w:r>
-      <w:r>
-        <w:rPr>
-          <w:rFonts w:ascii="Montserrat" w:hAnsi="Montserrat"/>
-        </w:rPr>
-        <w:t>eterminante: s</w:t>
+          <w:numId w:val="6"/>
+        </w:numPr>
+        <w:rPr>
+          <w:rFonts w:ascii="Montserrat" w:hAnsi="Montserrat"/>
+        </w:rPr>
+      </w:pPr>
+      <w:r>
+        <w:rPr>
+          <w:rFonts w:ascii="Montserrat" w:hAnsi="Montserrat"/>
+        </w:rPr>
+        <w:t xml:space="preserve">Calcular determinante: </w:t>
+      </w:r>
+      <w:r>
+        <w:rPr>
+          <w:rFonts w:ascii="Montserrat" w:hAnsi="Montserrat"/>
+        </w:rPr>
+        <w:t>s</w:t>
       </w:r>
     </w:p>
     <w:p>
@@ -1221,497 +1608,40 @@
         <w:pStyle w:val="PargrafodaLista"/>
         <w:numPr>
           <w:ilvl w:val="1"/>
-          <w:numId w:val="3"/>
-        </w:numPr>
-        <w:rPr>
-          <w:rFonts w:ascii="Montserrat" w:hAnsi="Montserrat"/>
-        </w:rPr>
-      </w:pPr>
-      <w:r>
-        <w:rPr>
-          <w:rFonts w:ascii="Montserrat" w:hAnsi="Montserrat"/>
-        </w:rPr>
-        <w:t>Matriz A:</w:t>
-      </w:r>
-    </w:p>
-    <w:p>
-      <w:pPr>
-        <w:pStyle w:val="PargrafodaLista"/>
-        <w:numPr>
-          <w:ilvl w:val="2"/>
-          <w:numId w:val="4"/>
-        </w:numPr>
-        <w:rPr>
-          <w:rFonts w:ascii="Montserrat" w:hAnsi="Montserrat"/>
-        </w:rPr>
-      </w:pPr>
-      <w:r>
-        <w:rPr>
-          <w:rFonts w:ascii="Montserrat" w:hAnsi="Montserrat"/>
-        </w:rPr>
-        <w:t>A</w:t>
-      </w:r>
-      <w:r>
-        <w:rPr>
-          <w:rFonts w:ascii="Montserrat" w:hAnsi="Montserrat"/>
-        </w:rPr>
-        <w:t xml:space="preserve"> </w:t>
-      </w:r>
-      <w:r>
-        <w:rPr>
-          <w:rFonts w:ascii="Montserrat" w:hAnsi="Montserrat"/>
-        </w:rPr>
-        <w:t>(1,1) = 1</w:t>
-      </w:r>
-    </w:p>
-    <w:p>
-      <w:pPr>
-        <w:pStyle w:val="PargrafodaLista"/>
-        <w:numPr>
-          <w:ilvl w:val="2"/>
-          <w:numId w:val="4"/>
-        </w:numPr>
-        <w:rPr>
-          <w:rFonts w:ascii="Montserrat" w:hAnsi="Montserrat"/>
-        </w:rPr>
-      </w:pPr>
-      <w:r>
-        <w:rPr>
-          <w:rFonts w:ascii="Montserrat" w:hAnsi="Montserrat"/>
-        </w:rPr>
-        <w:t>A</w:t>
-      </w:r>
-      <w:r>
-        <w:rPr>
-          <w:rFonts w:ascii="Montserrat" w:hAnsi="Montserrat"/>
-        </w:rPr>
-        <w:t xml:space="preserve"> </w:t>
-      </w:r>
-      <w:r>
-        <w:rPr>
-          <w:rFonts w:ascii="Montserrat" w:hAnsi="Montserrat"/>
-        </w:rPr>
-        <w:t xml:space="preserve">(1,2) = </w:t>
-      </w:r>
-      <w:r>
-        <w:rPr>
-          <w:rFonts w:ascii="Montserrat" w:hAnsi="Montserrat"/>
-        </w:rPr>
-        <w:t>0.2</w:t>
-      </w:r>
-    </w:p>
-    <w:p>
-      <w:pPr>
-        <w:pStyle w:val="PargrafodaLista"/>
-        <w:numPr>
-          <w:ilvl w:val="2"/>
-          <w:numId w:val="4"/>
-        </w:numPr>
-        <w:rPr>
-          <w:rFonts w:ascii="Montserrat" w:hAnsi="Montserrat"/>
-        </w:rPr>
-      </w:pPr>
-      <w:r>
-        <w:rPr>
-          <w:rFonts w:ascii="Montserrat" w:hAnsi="Montserrat"/>
-        </w:rPr>
-        <w:t>A</w:t>
-      </w:r>
-      <w:r>
-        <w:rPr>
-          <w:rFonts w:ascii="Montserrat" w:hAnsi="Montserrat"/>
-        </w:rPr>
-        <w:t xml:space="preserve"> </w:t>
-      </w:r>
-      <w:r>
-        <w:rPr>
-          <w:rFonts w:ascii="Montserrat" w:hAnsi="Montserrat"/>
-        </w:rPr>
-        <w:t xml:space="preserve">(1,3) = </w:t>
-      </w:r>
-      <w:r>
-        <w:rPr>
-          <w:rFonts w:ascii="Montserrat" w:hAnsi="Montserrat"/>
-        </w:rPr>
-        <w:t>0.4</w:t>
-      </w:r>
-    </w:p>
-    <w:p>
-      <w:pPr>
-        <w:pStyle w:val="PargrafodaLista"/>
-        <w:numPr>
-          <w:ilvl w:val="2"/>
-          <w:numId w:val="4"/>
-        </w:numPr>
-        <w:rPr>
-          <w:rFonts w:ascii="Montserrat" w:hAnsi="Montserrat"/>
-        </w:rPr>
-      </w:pPr>
-      <w:r>
-        <w:rPr>
-          <w:rFonts w:ascii="Montserrat" w:hAnsi="Montserrat"/>
-        </w:rPr>
-        <w:t>A</w:t>
-      </w:r>
-      <w:r>
-        <w:rPr>
-          <w:rFonts w:ascii="Montserrat" w:hAnsi="Montserrat"/>
-        </w:rPr>
-        <w:t xml:space="preserve"> </w:t>
-      </w:r>
-      <w:r>
-        <w:rPr>
-          <w:rFonts w:ascii="Montserrat" w:hAnsi="Montserrat"/>
-        </w:rPr>
-        <w:t xml:space="preserve">(2,1) = </w:t>
-      </w:r>
-      <w:r>
-        <w:rPr>
-          <w:rFonts w:ascii="Montserrat" w:hAnsi="Montserrat"/>
-        </w:rPr>
-        <w:t>0.2</w:t>
-      </w:r>
-    </w:p>
-    <w:p>
-      <w:pPr>
-        <w:pStyle w:val="PargrafodaLista"/>
-        <w:numPr>
-          <w:ilvl w:val="2"/>
-          <w:numId w:val="4"/>
-        </w:numPr>
-        <w:rPr>
-          <w:rFonts w:ascii="Montserrat" w:hAnsi="Montserrat"/>
-        </w:rPr>
-      </w:pPr>
-      <w:r>
-        <w:rPr>
-          <w:rFonts w:ascii="Montserrat" w:hAnsi="Montserrat"/>
-        </w:rPr>
-        <w:t>A</w:t>
-      </w:r>
-      <w:r>
-        <w:rPr>
-          <w:rFonts w:ascii="Montserrat" w:hAnsi="Montserrat"/>
-        </w:rPr>
-        <w:t xml:space="preserve"> </w:t>
-      </w:r>
-      <w:r>
-        <w:rPr>
-          <w:rFonts w:ascii="Montserrat" w:hAnsi="Montserrat"/>
-        </w:rPr>
-        <w:t xml:space="preserve">(2,2) = </w:t>
-      </w:r>
-      <w:r>
-        <w:rPr>
-          <w:rFonts w:ascii="Montserrat" w:hAnsi="Montserrat"/>
-        </w:rPr>
-        <w:t>1</w:t>
-      </w:r>
-    </w:p>
-    <w:p>
-      <w:pPr>
-        <w:pStyle w:val="PargrafodaLista"/>
-        <w:numPr>
-          <w:ilvl w:val="2"/>
-          <w:numId w:val="4"/>
-        </w:numPr>
-        <w:rPr>
-          <w:rFonts w:ascii="Montserrat" w:hAnsi="Montserrat"/>
-        </w:rPr>
-      </w:pPr>
-      <w:r>
-        <w:rPr>
-          <w:rFonts w:ascii="Montserrat" w:hAnsi="Montserrat"/>
-        </w:rPr>
-        <w:t>A</w:t>
-      </w:r>
-      <w:r>
-        <w:rPr>
-          <w:rFonts w:ascii="Montserrat" w:hAnsi="Montserrat"/>
-        </w:rPr>
-        <w:t xml:space="preserve"> </w:t>
-      </w:r>
-      <w:r>
-        <w:rPr>
-          <w:rFonts w:ascii="Montserrat" w:hAnsi="Montserrat"/>
-        </w:rPr>
-        <w:t xml:space="preserve">(2,3) = </w:t>
-      </w:r>
-      <w:r>
-        <w:rPr>
-          <w:rFonts w:ascii="Montserrat" w:hAnsi="Montserrat"/>
-        </w:rPr>
-        <w:t>0.5</w:t>
-      </w:r>
-    </w:p>
-    <w:p>
-      <w:pPr>
-        <w:pStyle w:val="PargrafodaLista"/>
-        <w:numPr>
-          <w:ilvl w:val="2"/>
-          <w:numId w:val="4"/>
-        </w:numPr>
-        <w:rPr>
-          <w:rFonts w:ascii="Montserrat" w:hAnsi="Montserrat"/>
-        </w:rPr>
-      </w:pPr>
-      <w:r>
-        <w:rPr>
-          <w:rFonts w:ascii="Montserrat" w:hAnsi="Montserrat"/>
-        </w:rPr>
-        <w:t>A</w:t>
-      </w:r>
-      <w:r>
-        <w:rPr>
-          <w:rFonts w:ascii="Montserrat" w:hAnsi="Montserrat"/>
-        </w:rPr>
-        <w:t xml:space="preserve"> </w:t>
-      </w:r>
-      <w:r>
-        <w:rPr>
-          <w:rFonts w:ascii="Montserrat" w:hAnsi="Montserrat"/>
-        </w:rPr>
-        <w:t xml:space="preserve">(3,1) = </w:t>
-      </w:r>
-      <w:r>
-        <w:rPr>
-          <w:rFonts w:ascii="Montserrat" w:hAnsi="Montserrat"/>
-        </w:rPr>
-        <w:t>0.4</w:t>
-      </w:r>
-    </w:p>
-    <w:p>
-      <w:pPr>
-        <w:pStyle w:val="PargrafodaLista"/>
-        <w:numPr>
-          <w:ilvl w:val="2"/>
-          <w:numId w:val="4"/>
-        </w:numPr>
-        <w:rPr>
-          <w:rFonts w:ascii="Montserrat" w:hAnsi="Montserrat"/>
-        </w:rPr>
-      </w:pPr>
-      <w:r>
-        <w:rPr>
-          <w:rFonts w:ascii="Montserrat" w:hAnsi="Montserrat"/>
-        </w:rPr>
-        <w:t>A</w:t>
-      </w:r>
-      <w:r>
-        <w:rPr>
-          <w:rFonts w:ascii="Montserrat" w:hAnsi="Montserrat"/>
-        </w:rPr>
-        <w:t xml:space="preserve"> </w:t>
-      </w:r>
-      <w:r>
-        <w:rPr>
-          <w:rFonts w:ascii="Montserrat" w:hAnsi="Montserrat"/>
-        </w:rPr>
-        <w:t xml:space="preserve">(3,2) = </w:t>
-      </w:r>
-      <w:r>
-        <w:rPr>
-          <w:rFonts w:ascii="Montserrat" w:hAnsi="Montserrat"/>
-        </w:rPr>
-        <w:t>0.5</w:t>
-      </w:r>
-    </w:p>
-    <w:p>
-      <w:pPr>
-        <w:pStyle w:val="PargrafodaLista"/>
-        <w:numPr>
-          <w:ilvl w:val="2"/>
-          <w:numId w:val="4"/>
-        </w:numPr>
-        <w:rPr>
-          <w:rFonts w:ascii="Montserrat" w:hAnsi="Montserrat"/>
-        </w:rPr>
-      </w:pPr>
-      <w:r>
-        <w:rPr>
-          <w:rFonts w:ascii="Montserrat" w:hAnsi="Montserrat"/>
-        </w:rPr>
-        <w:t>A</w:t>
-      </w:r>
-      <w:r>
-        <w:rPr>
-          <w:rFonts w:ascii="Montserrat" w:hAnsi="Montserrat"/>
-        </w:rPr>
-        <w:t xml:space="preserve"> </w:t>
-      </w:r>
-      <w:r>
-        <w:rPr>
-          <w:rFonts w:ascii="Montserrat" w:hAnsi="Montserrat"/>
-        </w:rPr>
-        <w:t xml:space="preserve">(3,3) = </w:t>
-      </w:r>
-      <w:r>
-        <w:rPr>
-          <w:rFonts w:ascii="Montserrat" w:hAnsi="Montserrat"/>
-        </w:rPr>
-        <w:t>1</w:t>
-      </w:r>
-    </w:p>
-    <w:p>
-      <w:pPr>
-        <w:pStyle w:val="PargrafodaLista"/>
-        <w:numPr>
-          <w:ilvl w:val="1"/>
-          <w:numId w:val="3"/>
-        </w:numPr>
-        <w:rPr>
-          <w:rFonts w:ascii="Montserrat" w:hAnsi="Montserrat"/>
-        </w:rPr>
-      </w:pPr>
-      <w:r>
-        <w:rPr>
-          <w:rFonts w:ascii="Montserrat" w:hAnsi="Montserrat"/>
-        </w:rPr>
-        <w:t xml:space="preserve">Vetor B: </w:t>
-      </w:r>
-    </w:p>
-    <w:p>
-      <w:pPr>
-        <w:pStyle w:val="PargrafodaLista"/>
-        <w:numPr>
-          <w:ilvl w:val="2"/>
-          <w:numId w:val="5"/>
-        </w:numPr>
-        <w:rPr>
-          <w:rFonts w:ascii="Montserrat" w:hAnsi="Montserrat"/>
-        </w:rPr>
-      </w:pPr>
-      <w:r>
-        <w:rPr>
-          <w:rFonts w:ascii="Montserrat" w:hAnsi="Montserrat"/>
-        </w:rPr>
-        <w:t>B</w:t>
-      </w:r>
-      <w:r>
-        <w:rPr>
-          <w:rFonts w:ascii="Montserrat" w:hAnsi="Montserrat"/>
-        </w:rPr>
-        <w:t xml:space="preserve"> </w:t>
-      </w:r>
-      <w:r>
-        <w:rPr>
-          <w:rFonts w:ascii="Montserrat" w:hAnsi="Montserrat"/>
-        </w:rPr>
-        <w:t xml:space="preserve">(1) = </w:t>
-      </w:r>
-      <w:r>
-        <w:rPr>
-          <w:rFonts w:ascii="Montserrat" w:hAnsi="Montserrat"/>
-        </w:rPr>
-        <w:t>0.6</w:t>
-      </w:r>
-    </w:p>
-    <w:p>
-      <w:pPr>
-        <w:pStyle w:val="PargrafodaLista"/>
-        <w:numPr>
-          <w:ilvl w:val="2"/>
-          <w:numId w:val="5"/>
-        </w:numPr>
-        <w:rPr>
-          <w:rFonts w:ascii="Montserrat" w:hAnsi="Montserrat"/>
-        </w:rPr>
-      </w:pPr>
-      <w:r>
-        <w:rPr>
-          <w:rFonts w:ascii="Montserrat" w:hAnsi="Montserrat"/>
-        </w:rPr>
-        <w:t>B</w:t>
-      </w:r>
-      <w:r>
-        <w:rPr>
-          <w:rFonts w:ascii="Montserrat" w:hAnsi="Montserrat"/>
-        </w:rPr>
-        <w:t xml:space="preserve"> </w:t>
-      </w:r>
-      <w:r>
-        <w:rPr>
-          <w:rFonts w:ascii="Montserrat" w:hAnsi="Montserrat"/>
-        </w:rPr>
-        <w:t xml:space="preserve">(2) = </w:t>
-      </w:r>
-      <w:r>
-        <w:rPr>
-          <w:rFonts w:ascii="Montserrat" w:hAnsi="Montserrat"/>
-        </w:rPr>
-        <w:t>-0.3</w:t>
-      </w:r>
-    </w:p>
-    <w:p>
-      <w:pPr>
-        <w:pStyle w:val="PargrafodaLista"/>
-        <w:numPr>
-          <w:ilvl w:val="2"/>
-          <w:numId w:val="5"/>
-        </w:numPr>
-        <w:rPr>
-          <w:rFonts w:ascii="Montserrat" w:hAnsi="Montserrat"/>
-        </w:rPr>
-      </w:pPr>
-      <w:r>
-        <w:rPr>
-          <w:rFonts w:ascii="Montserrat" w:hAnsi="Montserrat"/>
-        </w:rPr>
-        <w:t>B</w:t>
-      </w:r>
-      <w:r>
-        <w:rPr>
-          <w:rFonts w:ascii="Montserrat" w:hAnsi="Montserrat"/>
-        </w:rPr>
-        <w:t xml:space="preserve"> </w:t>
-      </w:r>
-      <w:r>
-        <w:rPr>
-          <w:rFonts w:ascii="Montserrat" w:hAnsi="Montserrat"/>
-        </w:rPr>
-        <w:t xml:space="preserve">(3) = </w:t>
-      </w:r>
-      <w:r>
-        <w:rPr>
-          <w:rFonts w:ascii="Montserrat" w:hAnsi="Montserrat"/>
-        </w:rPr>
-        <w:t>-0.6</w:t>
-      </w:r>
-    </w:p>
-    <w:p>
-      <w:pPr>
-        <w:pStyle w:val="PargrafodaLista"/>
-        <w:numPr>
-          <w:ilvl w:val="0"/>
-          <w:numId w:val="5"/>
-        </w:numPr>
-        <w:rPr>
-          <w:rFonts w:ascii="Montserrat" w:hAnsi="Montserrat"/>
-        </w:rPr>
-      </w:pPr>
-      <w:r>
-        <w:rPr>
-          <w:rFonts w:ascii="Montserrat" w:hAnsi="Montserrat"/>
-        </w:rPr>
-        <w:lastRenderedPageBreak/>
-        <w:t>Saída:</w:t>
-      </w:r>
-      <w:r>
-        <w:rPr>
-          <w:rFonts w:ascii="Montserrat" w:hAnsi="Montserrat"/>
-        </w:rPr>
-        <w:br/>
-        <w:t xml:space="preserve">   </w:t>
-      </w:r>
-      <w:r>
-        <w:rPr>
-          <w:rFonts w:ascii="Montserrat" w:hAnsi="Montserrat"/>
+          <w:numId w:val="6"/>
+        </w:numPr>
+        <w:rPr>
+          <w:rFonts w:ascii="Montserrat" w:hAnsi="Montserrat"/>
+        </w:rPr>
+      </w:pPr>
+      <w:r>
+        <w:rPr>
+          <w:rFonts w:ascii="Montserrat" w:hAnsi="Montserrat"/>
+        </w:rPr>
+        <w:t>Tolerância Máxima: 0.001</w:t>
+      </w:r>
+    </w:p>
+    <w:p>
+      <w:pPr>
+        <w:rPr>
+          <w:rFonts w:ascii="Montserrat" w:hAnsi="Montserrat"/>
+        </w:rPr>
+      </w:pPr>
+      <w:r>
+        <w:rPr>
+          <w:rFonts w:ascii="Montserrat" w:hAnsi="Montserrat"/>
+        </w:rPr>
+        <w:t xml:space="preserve">                </w:t>
+      </w:r>
+      <w:r>
+        <w:rPr>
+          <w:noProof/>
         </w:rPr>
         <w:drawing>
-          <wp:inline distT="0" distB="0" distL="0" distR="0" wp14:anchorId="03E95A48" wp14:editId="5D1BFA78">
-            <wp:extent cx="4001058" cy="3057952"/>
+          <wp:inline distT="0" distB="0" distL="0" distR="0" wp14:anchorId="6275DBD7" wp14:editId="6C5BD720">
+            <wp:extent cx="3105583" cy="2029108"/>
             <wp:effectExtent l="0" t="0" r="0" b="9525"/>
-            <wp:docPr id="8" name="Imagem 8"/>
+            <wp:docPr id="9" name="Imagem 9"/>
             <wp:cNvGraphicFramePr>
               <a:graphicFrameLocks xmlns:a="http://schemas.openxmlformats.org/drawingml/2006/main" noChangeAspect="1"/>
             </wp:cNvGraphicFramePr>
@@ -1731,7 +1661,7 @@
                   <pic:spPr>
                     <a:xfrm>
                       <a:off x="0" y="0"/>
-                      <a:ext cx="4001058" cy="3057952"/>
+                      <a:ext cx="3105583" cy="2029108"/>
                     </a:xfrm>
                     <a:prstGeom prst="rect">
                       <a:avLst/>
@@ -1746,28 +1676,6 @@
     </w:p>
     <w:p>
       <w:pPr>
-        <w:rPr>
-          <w:rFonts w:ascii="Montserrat" w:hAnsi="Montserrat"/>
-        </w:rPr>
-      </w:pPr>
-      <w:bookmarkStart w:id="0" w:name="_GoBack"/>
-      <w:bookmarkEnd w:id="0"/>
-    </w:p>
-    <w:p>
-      <w:pPr>
-        <w:rPr>
-          <w:rFonts w:ascii="Montserrat" w:hAnsi="Montserrat"/>
-        </w:rPr>
-      </w:pPr>
-      <w:r>
-        <w:rPr>
-          <w:rFonts w:ascii="Montserrat" w:hAnsi="Montserrat"/>
-        </w:rPr>
-        <w:t>Método Iterativo: Jacobi</w:t>
-      </w:r>
-    </w:p>
-    <w:p>
-      <w:pPr>
         <w:pStyle w:val="PargrafodaLista"/>
         <w:numPr>
           <w:ilvl w:val="0"/>
@@ -1781,7 +1689,7 @@
         <w:rPr>
           <w:rFonts w:ascii="Montserrat" w:hAnsi="Montserrat"/>
         </w:rPr>
-        <w:t>Entrada:</w:t>
+        <w:t>Saída:</w:t>
       </w:r>
     </w:p>
     <w:p>
@@ -1795,6 +1703,247 @@
           <w:rFonts w:ascii="Montserrat" w:hAnsi="Montserrat"/>
         </w:rPr>
       </w:pPr>
+      <w:r>
+        <w:rPr>
+          <w:rFonts w:ascii="Montserrat" w:hAnsi="Montserrat"/>
+        </w:rPr>
+        <w:t xml:space="preserve">O programa </w:t>
+      </w:r>
+      <w:proofErr w:type="spellStart"/>
+      <w:r>
+        <w:rPr>
+          <w:rFonts w:ascii="Montserrat" w:hAnsi="Montserrat"/>
+        </w:rPr>
+        <w:t>printa</w:t>
+      </w:r>
+      <w:proofErr w:type="spellEnd"/>
+      <w:r>
+        <w:rPr>
+          <w:rFonts w:ascii="Montserrat" w:hAnsi="Montserrat"/>
+        </w:rPr>
+        <w:t xml:space="preserve"> o R de todas as N iterações. Vou colocar aqui apenas o da última: R da iteração </w:t>
+      </w:r>
+      <w:r>
+        <w:rPr>
+          <w:rFonts w:ascii="Montserrat" w:hAnsi="Montserrat"/>
+        </w:rPr>
+        <w:t>12</w:t>
+      </w:r>
+      <w:r>
+        <w:rPr>
+          <w:rFonts w:ascii="Montserrat" w:hAnsi="Montserrat"/>
+        </w:rPr>
+        <w:t xml:space="preserve"> = </w:t>
+      </w:r>
+      <w:r>
+        <w:rPr>
+          <w:rFonts w:ascii="Montserrat" w:hAnsi="Montserrat"/>
+        </w:rPr>
+        <w:t>0.00096</w:t>
+      </w:r>
+    </w:p>
+    <w:p>
+      <w:pPr>
+        <w:pStyle w:val="PargrafodaLista"/>
+        <w:numPr>
+          <w:ilvl w:val="1"/>
+          <w:numId w:val="6"/>
+        </w:numPr>
+        <w:rPr>
+          <w:rFonts w:ascii="Montserrat" w:hAnsi="Montserrat"/>
+        </w:rPr>
+      </w:pPr>
+      <w:r>
+        <w:rPr>
+          <w:rFonts w:ascii="Montserrat" w:hAnsi="Montserrat"/>
+        </w:rPr>
+        <w:t>Vetor X:</w:t>
+      </w:r>
+    </w:p>
+    <w:p>
+      <w:pPr>
+        <w:pStyle w:val="PargrafodaLista"/>
+        <w:numPr>
+          <w:ilvl w:val="2"/>
+          <w:numId w:val="14"/>
+        </w:numPr>
+        <w:rPr>
+          <w:rFonts w:ascii="Montserrat" w:hAnsi="Montserrat"/>
+        </w:rPr>
+      </w:pPr>
+      <w:r>
+        <w:rPr>
+          <w:rFonts w:ascii="Montserrat" w:hAnsi="Montserrat"/>
+        </w:rPr>
+        <w:t>X</w:t>
+      </w:r>
+      <w:r>
+        <w:rPr>
+          <w:rFonts w:ascii="Montserrat" w:hAnsi="Montserrat"/>
+        </w:rPr>
+        <w:t xml:space="preserve"> </w:t>
+      </w:r>
+      <w:r>
+        <w:rPr>
+          <w:rFonts w:ascii="Montserrat" w:hAnsi="Montserrat"/>
+        </w:rPr>
+        <w:t xml:space="preserve">(1) = </w:t>
+      </w:r>
+      <w:r>
+        <w:rPr>
+          <w:rFonts w:ascii="Montserrat" w:hAnsi="Montserrat"/>
+        </w:rPr>
+        <w:t>1.2474</w:t>
+      </w:r>
+    </w:p>
+    <w:p>
+      <w:pPr>
+        <w:pStyle w:val="PargrafodaLista"/>
+        <w:numPr>
+          <w:ilvl w:val="2"/>
+          <w:numId w:val="14"/>
+        </w:numPr>
+        <w:rPr>
+          <w:rFonts w:ascii="Montserrat" w:hAnsi="Montserrat"/>
+        </w:rPr>
+      </w:pPr>
+      <w:r>
+        <w:rPr>
+          <w:rFonts w:ascii="Montserrat" w:hAnsi="Montserrat"/>
+        </w:rPr>
+        <w:t>X</w:t>
+      </w:r>
+      <w:r>
+        <w:rPr>
+          <w:rFonts w:ascii="Montserrat" w:hAnsi="Montserrat"/>
+        </w:rPr>
+        <w:t xml:space="preserve"> </w:t>
+      </w:r>
+      <w:r>
+        <w:rPr>
+          <w:rFonts w:ascii="Montserrat" w:hAnsi="Montserrat"/>
+        </w:rPr>
+        <w:t xml:space="preserve">(2) = </w:t>
+      </w:r>
+      <w:r>
+        <w:rPr>
+          <w:rFonts w:ascii="Montserrat" w:hAnsi="Montserrat"/>
+        </w:rPr>
+        <w:t>1.4974</w:t>
+      </w:r>
+    </w:p>
+    <w:p>
+      <w:pPr>
+        <w:pStyle w:val="PargrafodaLista"/>
+        <w:numPr>
+          <w:ilvl w:val="2"/>
+          <w:numId w:val="14"/>
+        </w:numPr>
+        <w:rPr>
+          <w:rFonts w:ascii="Montserrat" w:hAnsi="Montserrat"/>
+        </w:rPr>
+      </w:pPr>
+      <w:r>
+        <w:rPr>
+          <w:rFonts w:ascii="Montserrat" w:hAnsi="Montserrat"/>
+        </w:rPr>
+        <w:t>X</w:t>
+      </w:r>
+      <w:r>
+        <w:rPr>
+          <w:rFonts w:ascii="Montserrat" w:hAnsi="Montserrat"/>
+        </w:rPr>
+        <w:t xml:space="preserve"> </w:t>
+      </w:r>
+      <w:r>
+        <w:rPr>
+          <w:rFonts w:ascii="Montserrat" w:hAnsi="Montserrat"/>
+        </w:rPr>
+        <w:t xml:space="preserve">(3) = </w:t>
+      </w:r>
+      <w:r>
+        <w:rPr>
+          <w:rFonts w:ascii="Montserrat" w:hAnsi="Montserrat"/>
+        </w:rPr>
+        <w:t>1.2474</w:t>
+      </w:r>
+    </w:p>
+    <w:p>
+      <w:pPr>
+        <w:pStyle w:val="PargrafodaLista"/>
+        <w:numPr>
+          <w:ilvl w:val="1"/>
+          <w:numId w:val="6"/>
+        </w:numPr>
+        <w:rPr>
+          <w:rFonts w:ascii="Montserrat" w:hAnsi="Montserrat"/>
+        </w:rPr>
+      </w:pPr>
+      <w:r>
+        <w:rPr>
+          <w:rFonts w:ascii="Montserrat" w:hAnsi="Montserrat"/>
+        </w:rPr>
+        <w:t xml:space="preserve">Determinante de A = </w:t>
+      </w:r>
+      <w:r>
+        <w:rPr>
+          <w:rFonts w:ascii="Montserrat" w:hAnsi="Montserrat"/>
+        </w:rPr>
+        <w:t>16</w:t>
+      </w:r>
+    </w:p>
+    <w:p/>
+    <w:p>
+      <w:pPr>
+        <w:rPr>
+          <w:rFonts w:ascii="Montserrat" w:hAnsi="Montserrat"/>
+        </w:rPr>
+      </w:pPr>
+      <w:r>
+        <w:rPr>
+          <w:rFonts w:ascii="Montserrat" w:hAnsi="Montserrat"/>
+        </w:rPr>
+        <w:lastRenderedPageBreak/>
+        <w:t>Método Iterativo: Gauss-</w:t>
+      </w:r>
+      <w:proofErr w:type="spellStart"/>
+      <w:r>
+        <w:rPr>
+          <w:rFonts w:ascii="Montserrat" w:hAnsi="Montserrat"/>
+        </w:rPr>
+        <w:t>Seidel</w:t>
+      </w:r>
+      <w:proofErr w:type="spellEnd"/>
+    </w:p>
+    <w:p>
+      <w:pPr>
+        <w:pStyle w:val="PargrafodaLista"/>
+        <w:numPr>
+          <w:ilvl w:val="0"/>
+          <w:numId w:val="9"/>
+        </w:numPr>
+        <w:rPr>
+          <w:rFonts w:ascii="Montserrat" w:hAnsi="Montserrat"/>
+        </w:rPr>
+      </w:pPr>
+      <w:r>
+        <w:rPr>
+          <w:rFonts w:ascii="Montserrat" w:hAnsi="Montserrat"/>
+        </w:rPr>
+        <w:t>Entrada:</w:t>
+      </w:r>
+    </w:p>
+    <w:p>
+      <w:pPr>
+        <w:pStyle w:val="PargrafodaLista"/>
+        <w:numPr>
+          <w:ilvl w:val="1"/>
+          <w:numId w:val="9"/>
+        </w:numPr>
+        <w:rPr>
+          <w:rFonts w:ascii="Montserrat" w:hAnsi="Montserrat"/>
+        </w:rPr>
+      </w:pPr>
       <w:proofErr w:type="spellStart"/>
       <w:proofErr w:type="gramStart"/>
       <w:r>
@@ -1817,23 +1966,23 @@
         <w:pStyle w:val="PargrafodaLista"/>
         <w:numPr>
           <w:ilvl w:val="1"/>
-          <w:numId w:val="6"/>
-        </w:numPr>
-        <w:rPr>
-          <w:rFonts w:ascii="Montserrat" w:hAnsi="Montserrat"/>
-        </w:rPr>
-      </w:pPr>
-      <w:r>
-        <w:rPr>
-          <w:rFonts w:ascii="Montserrat" w:hAnsi="Montserrat"/>
-        </w:rPr>
-        <w:t>Método de Resolução</w:t>
-      </w:r>
-      <w:r>
-        <w:rPr>
-          <w:rFonts w:ascii="Montserrat" w:hAnsi="Montserrat"/>
-        </w:rPr>
-        <w:t>: 3</w:t>
+          <w:numId w:val="9"/>
+        </w:numPr>
+        <w:rPr>
+          <w:rFonts w:ascii="Montserrat" w:hAnsi="Montserrat"/>
+        </w:rPr>
+      </w:pPr>
+      <w:r>
+        <w:rPr>
+          <w:rFonts w:ascii="Montserrat" w:hAnsi="Montserrat"/>
+        </w:rPr>
+        <w:t xml:space="preserve">Método de Resolução: </w:t>
+      </w:r>
+      <w:r>
+        <w:rPr>
+          <w:rFonts w:ascii="Montserrat" w:hAnsi="Montserrat"/>
+        </w:rPr>
+        <w:t>4</w:t>
       </w:r>
     </w:p>
     <w:p>
@@ -1841,7 +1990,7 @@
         <w:pStyle w:val="PargrafodaLista"/>
         <w:numPr>
           <w:ilvl w:val="1"/>
-          <w:numId w:val="6"/>
+          <w:numId w:val="9"/>
         </w:numPr>
         <w:rPr>
           <w:rFonts w:ascii="Montserrat" w:hAnsi="Montserrat"/>
@@ -1865,7 +2014,7 @@
         <w:pStyle w:val="PargrafodaLista"/>
         <w:numPr>
           <w:ilvl w:val="1"/>
-          <w:numId w:val="6"/>
+          <w:numId w:val="9"/>
         </w:numPr>
         <w:rPr>
           <w:rFonts w:ascii="Montserrat" w:hAnsi="Montserrat"/>
@@ -1891,11 +2040,14 @@
         <w:t xml:space="preserve">                </w:t>
       </w:r>
       <w:r>
+        <w:rPr>
+          <w:noProof/>
+        </w:rPr>
         <w:drawing>
-          <wp:inline distT="0" distB="0" distL="0" distR="0" wp14:anchorId="6275DBD7" wp14:editId="6C5BD720">
+          <wp:inline distT="0" distB="0" distL="0" distR="0" wp14:anchorId="0138081E" wp14:editId="5D9C125B">
             <wp:extent cx="3105583" cy="2029108"/>
             <wp:effectExtent l="0" t="0" r="0" b="9525"/>
-            <wp:docPr id="9" name="Imagem 9"/>
+            <wp:docPr id="10" name="Imagem 10"/>
             <wp:cNvGraphicFramePr>
               <a:graphicFrameLocks xmlns:a="http://schemas.openxmlformats.org/drawingml/2006/main" noChangeAspect="1"/>
             </wp:cNvGraphicFramePr>
@@ -1907,7 +2059,7 @@
                     <pic:cNvPicPr/>
                   </pic:nvPicPr>
                   <pic:blipFill>
-                    <a:blip r:embed="rId10"/>
+                    <a:blip r:embed="rId9"/>
                     <a:stretch>
                       <a:fillRect/>
                     </a:stretch>
@@ -1933,7 +2085,7 @@
         <w:pStyle w:val="PargrafodaLista"/>
         <w:numPr>
           <w:ilvl w:val="0"/>
-          <w:numId w:val="6"/>
+          <w:numId w:val="9"/>
         </w:numPr>
         <w:rPr>
           <w:rFonts w:ascii="Montserrat" w:hAnsi="Montserrat"/>
@@ -1944,247 +2096,6 @@
           <w:rFonts w:ascii="Montserrat" w:hAnsi="Montserrat"/>
         </w:rPr>
         <w:t>Saída:</w:t>
-      </w:r>
-    </w:p>
-    <w:p>
-      <w:pPr>
-        <w:pStyle w:val="PargrafodaLista"/>
-        <w:numPr>
-          <w:ilvl w:val="1"/>
-          <w:numId w:val="6"/>
-        </w:numPr>
-        <w:rPr>
-          <w:rFonts w:ascii="Montserrat" w:hAnsi="Montserrat"/>
-        </w:rPr>
-      </w:pPr>
-      <w:r>
-        <w:rPr>
-          <w:rFonts w:ascii="Montserrat" w:hAnsi="Montserrat"/>
-        </w:rPr>
-        <w:t xml:space="preserve">O programa </w:t>
-      </w:r>
-      <w:proofErr w:type="spellStart"/>
-      <w:r>
-        <w:rPr>
-          <w:rFonts w:ascii="Montserrat" w:hAnsi="Montserrat"/>
-        </w:rPr>
-        <w:t>printa</w:t>
-      </w:r>
-      <w:proofErr w:type="spellEnd"/>
-      <w:r>
-        <w:rPr>
-          <w:rFonts w:ascii="Montserrat" w:hAnsi="Montserrat"/>
-        </w:rPr>
-        <w:t xml:space="preserve"> o R de todas as N iterações. Vou colocar aqui apenas o da última: R da iteração </w:t>
-      </w:r>
-      <w:r>
-        <w:rPr>
-          <w:rFonts w:ascii="Montserrat" w:hAnsi="Montserrat"/>
-        </w:rPr>
-        <w:t>12</w:t>
-      </w:r>
-      <w:r>
-        <w:rPr>
-          <w:rFonts w:ascii="Montserrat" w:hAnsi="Montserrat"/>
-        </w:rPr>
-        <w:t xml:space="preserve"> = </w:t>
-      </w:r>
-      <w:r>
-        <w:rPr>
-          <w:rFonts w:ascii="Montserrat" w:hAnsi="Montserrat"/>
-        </w:rPr>
-        <w:t>0.00096</w:t>
-      </w:r>
-    </w:p>
-    <w:p>
-      <w:pPr>
-        <w:pStyle w:val="PargrafodaLista"/>
-        <w:numPr>
-          <w:ilvl w:val="1"/>
-          <w:numId w:val="6"/>
-        </w:numPr>
-        <w:rPr>
-          <w:rFonts w:ascii="Montserrat" w:hAnsi="Montserrat"/>
-        </w:rPr>
-      </w:pPr>
-      <w:r>
-        <w:rPr>
-          <w:rFonts w:ascii="Montserrat" w:hAnsi="Montserrat"/>
-        </w:rPr>
-        <w:t>Vetor X:</w:t>
-      </w:r>
-    </w:p>
-    <w:p>
-      <w:pPr>
-        <w:pStyle w:val="PargrafodaLista"/>
-        <w:numPr>
-          <w:ilvl w:val="2"/>
-          <w:numId w:val="14"/>
-        </w:numPr>
-        <w:rPr>
-          <w:rFonts w:ascii="Montserrat" w:hAnsi="Montserrat"/>
-        </w:rPr>
-      </w:pPr>
-      <w:r>
-        <w:rPr>
-          <w:rFonts w:ascii="Montserrat" w:hAnsi="Montserrat"/>
-        </w:rPr>
-        <w:t>X</w:t>
-      </w:r>
-      <w:r>
-        <w:rPr>
-          <w:rFonts w:ascii="Montserrat" w:hAnsi="Montserrat"/>
-        </w:rPr>
-        <w:t xml:space="preserve"> </w:t>
-      </w:r>
-      <w:r>
-        <w:rPr>
-          <w:rFonts w:ascii="Montserrat" w:hAnsi="Montserrat"/>
-        </w:rPr>
-        <w:t xml:space="preserve">(1) = </w:t>
-      </w:r>
-      <w:r>
-        <w:rPr>
-          <w:rFonts w:ascii="Montserrat" w:hAnsi="Montserrat"/>
-        </w:rPr>
-        <w:t>1.2474</w:t>
-      </w:r>
-    </w:p>
-    <w:p>
-      <w:pPr>
-        <w:pStyle w:val="PargrafodaLista"/>
-        <w:numPr>
-          <w:ilvl w:val="2"/>
-          <w:numId w:val="14"/>
-        </w:numPr>
-        <w:rPr>
-          <w:rFonts w:ascii="Montserrat" w:hAnsi="Montserrat"/>
-        </w:rPr>
-      </w:pPr>
-      <w:r>
-        <w:rPr>
-          <w:rFonts w:ascii="Montserrat" w:hAnsi="Montserrat"/>
-        </w:rPr>
-        <w:t>X</w:t>
-      </w:r>
-      <w:r>
-        <w:rPr>
-          <w:rFonts w:ascii="Montserrat" w:hAnsi="Montserrat"/>
-        </w:rPr>
-        <w:t xml:space="preserve"> </w:t>
-      </w:r>
-      <w:r>
-        <w:rPr>
-          <w:rFonts w:ascii="Montserrat" w:hAnsi="Montserrat"/>
-        </w:rPr>
-        <w:t xml:space="preserve">(2) = </w:t>
-      </w:r>
-      <w:r>
-        <w:rPr>
-          <w:rFonts w:ascii="Montserrat" w:hAnsi="Montserrat"/>
-        </w:rPr>
-        <w:t>1.4974</w:t>
-      </w:r>
-    </w:p>
-    <w:p>
-      <w:pPr>
-        <w:pStyle w:val="PargrafodaLista"/>
-        <w:numPr>
-          <w:ilvl w:val="2"/>
-          <w:numId w:val="14"/>
-        </w:numPr>
-        <w:rPr>
-          <w:rFonts w:ascii="Montserrat" w:hAnsi="Montserrat"/>
-        </w:rPr>
-      </w:pPr>
-      <w:r>
-        <w:rPr>
-          <w:rFonts w:ascii="Montserrat" w:hAnsi="Montserrat"/>
-        </w:rPr>
-        <w:t>X</w:t>
-      </w:r>
-      <w:r>
-        <w:rPr>
-          <w:rFonts w:ascii="Montserrat" w:hAnsi="Montserrat"/>
-        </w:rPr>
-        <w:t xml:space="preserve"> </w:t>
-      </w:r>
-      <w:r>
-        <w:rPr>
-          <w:rFonts w:ascii="Montserrat" w:hAnsi="Montserrat"/>
-        </w:rPr>
-        <w:t xml:space="preserve">(3) = </w:t>
-      </w:r>
-      <w:r>
-        <w:rPr>
-          <w:rFonts w:ascii="Montserrat" w:hAnsi="Montserrat"/>
-        </w:rPr>
-        <w:t>1.2474</w:t>
-      </w:r>
-    </w:p>
-    <w:p>
-      <w:pPr>
-        <w:pStyle w:val="PargrafodaLista"/>
-        <w:numPr>
-          <w:ilvl w:val="1"/>
-          <w:numId w:val="6"/>
-        </w:numPr>
-        <w:rPr>
-          <w:rFonts w:ascii="Montserrat" w:hAnsi="Montserrat"/>
-        </w:rPr>
-      </w:pPr>
-      <w:r>
-        <w:rPr>
-          <w:rFonts w:ascii="Montserrat" w:hAnsi="Montserrat"/>
-        </w:rPr>
-        <w:t xml:space="preserve">Determinante de A = </w:t>
-      </w:r>
-      <w:r>
-        <w:rPr>
-          <w:rFonts w:ascii="Montserrat" w:hAnsi="Montserrat"/>
-        </w:rPr>
-        <w:t>16</w:t>
-      </w:r>
-    </w:p>
-    <w:p/>
-    <w:p>
-      <w:pPr>
-        <w:rPr>
-          <w:rFonts w:ascii="Montserrat" w:hAnsi="Montserrat"/>
-        </w:rPr>
-      </w:pPr>
-      <w:r>
-        <w:rPr>
-          <w:rFonts w:ascii="Montserrat" w:hAnsi="Montserrat"/>
-        </w:rPr>
-        <w:lastRenderedPageBreak/>
-        <w:t>Método Iterativo: Gauss-</w:t>
-      </w:r>
-      <w:proofErr w:type="spellStart"/>
-      <w:r>
-        <w:rPr>
-          <w:rFonts w:ascii="Montserrat" w:hAnsi="Montserrat"/>
-        </w:rPr>
-        <w:t>Seidel</w:t>
-      </w:r>
-      <w:proofErr w:type="spellEnd"/>
-    </w:p>
-    <w:p>
-      <w:pPr>
-        <w:pStyle w:val="PargrafodaLista"/>
-        <w:numPr>
-          <w:ilvl w:val="0"/>
-          <w:numId w:val="9"/>
-        </w:numPr>
-        <w:rPr>
-          <w:rFonts w:ascii="Montserrat" w:hAnsi="Montserrat"/>
-        </w:rPr>
-      </w:pPr>
-      <w:r>
-        <w:rPr>
-          <w:rFonts w:ascii="Montserrat" w:hAnsi="Montserrat"/>
-        </w:rPr>
-        <w:t>Entrada:</w:t>
       </w:r>
     </w:p>
     <w:p>
@@ -2198,21 +2109,43 @@
           <w:rFonts w:ascii="Montserrat" w:hAnsi="Montserrat"/>
         </w:rPr>
       </w:pPr>
+      <w:r>
+        <w:rPr>
+          <w:rFonts w:ascii="Montserrat" w:hAnsi="Montserrat"/>
+        </w:rPr>
+        <w:t xml:space="preserve">O programa </w:t>
+      </w:r>
       <w:proofErr w:type="spellStart"/>
-      <w:proofErr w:type="gramStart"/>
-      <w:r>
-        <w:rPr>
-          <w:rFonts w:ascii="Montserrat" w:hAnsi="Montserrat"/>
-        </w:rPr>
-        <w:t>ordemN</w:t>
+      <w:r>
+        <w:rPr>
+          <w:rFonts w:ascii="Montserrat" w:hAnsi="Montserrat"/>
+        </w:rPr>
+        <w:t>printa</w:t>
       </w:r>
       <w:proofErr w:type="spellEnd"/>
-      <w:proofErr w:type="gramEnd"/>
-      <w:r>
-        <w:rPr>
-          <w:rFonts w:ascii="Montserrat" w:hAnsi="Montserrat"/>
-        </w:rPr>
-        <w:t>: 3</w:t>
+      <w:r>
+        <w:rPr>
+          <w:rFonts w:ascii="Montserrat" w:hAnsi="Montserrat"/>
+        </w:rPr>
+        <w:t xml:space="preserve"> o R de todas as N iterações. Vou colocar aqui apenas o da última: R da iteração </w:t>
+      </w:r>
+      <w:r>
+        <w:rPr>
+          <w:rFonts w:ascii="Montserrat" w:hAnsi="Montserrat"/>
+        </w:rPr>
+        <w:t>8</w:t>
+      </w:r>
+      <w:r>
+        <w:rPr>
+          <w:rFonts w:ascii="Montserrat" w:hAnsi="Montserrat"/>
+        </w:rPr>
+        <w:t xml:space="preserve"> = </w:t>
+      </w:r>
+      <w:r>
+        <w:rPr>
+          <w:rFonts w:ascii="Montserrat" w:hAnsi="Montserrat"/>
+        </w:rPr>
+        <w:t>0.0006</w:t>
       </w:r>
     </w:p>
     <w:p>
@@ -2230,190 +2163,6 @@
         <w:rPr>
           <w:rFonts w:ascii="Montserrat" w:hAnsi="Montserrat"/>
         </w:rPr>
-        <w:t xml:space="preserve">Método de Resolução: </w:t>
-      </w:r>
-      <w:r>
-        <w:rPr>
-          <w:rFonts w:ascii="Montserrat" w:hAnsi="Montserrat"/>
-        </w:rPr>
-        <w:t>4</w:t>
-      </w:r>
-    </w:p>
-    <w:p>
-      <w:pPr>
-        <w:pStyle w:val="PargrafodaLista"/>
-        <w:numPr>
-          <w:ilvl w:val="1"/>
-          <w:numId w:val="9"/>
-        </w:numPr>
-        <w:rPr>
-          <w:rFonts w:ascii="Montserrat" w:hAnsi="Montserrat"/>
-        </w:rPr>
-      </w:pPr>
-      <w:r>
-        <w:rPr>
-          <w:rFonts w:ascii="Montserrat" w:hAnsi="Montserrat"/>
-        </w:rPr>
-        <w:t xml:space="preserve">Calcular determinante: </w:t>
-      </w:r>
-      <w:r>
-        <w:rPr>
-          <w:rFonts w:ascii="Montserrat" w:hAnsi="Montserrat"/>
-        </w:rPr>
-        <w:t>s</w:t>
-      </w:r>
-    </w:p>
-    <w:p>
-      <w:pPr>
-        <w:pStyle w:val="PargrafodaLista"/>
-        <w:numPr>
-          <w:ilvl w:val="1"/>
-          <w:numId w:val="9"/>
-        </w:numPr>
-        <w:rPr>
-          <w:rFonts w:ascii="Montserrat" w:hAnsi="Montserrat"/>
-        </w:rPr>
-      </w:pPr>
-      <w:r>
-        <w:rPr>
-          <w:rFonts w:ascii="Montserrat" w:hAnsi="Montserrat"/>
-        </w:rPr>
-        <w:t>Tolerância Máxima: 0.001</w:t>
-      </w:r>
-    </w:p>
-    <w:p>
-      <w:pPr>
-        <w:rPr>
-          <w:rFonts w:ascii="Montserrat" w:hAnsi="Montserrat"/>
-        </w:rPr>
-      </w:pPr>
-      <w:r>
-        <w:rPr>
-          <w:rFonts w:ascii="Montserrat" w:hAnsi="Montserrat"/>
-        </w:rPr>
-        <w:t xml:space="preserve">                </w:t>
-      </w:r>
-      <w:r>
-        <w:drawing>
-          <wp:inline distT="0" distB="0" distL="0" distR="0" wp14:anchorId="0138081E" wp14:editId="5D9C125B">
-            <wp:extent cx="3105583" cy="2029108"/>
-            <wp:effectExtent l="0" t="0" r="0" b="9525"/>
-            <wp:docPr id="10" name="Imagem 10"/>
-            <wp:cNvGraphicFramePr>
-              <a:graphicFrameLocks xmlns:a="http://schemas.openxmlformats.org/drawingml/2006/main" noChangeAspect="1"/>
-            </wp:cNvGraphicFramePr>
-            <a:graphic xmlns:a="http://schemas.openxmlformats.org/drawingml/2006/main">
-              <a:graphicData uri="http://schemas.openxmlformats.org/drawingml/2006/picture">
-                <pic:pic xmlns:pic="http://schemas.openxmlformats.org/drawingml/2006/picture">
-                  <pic:nvPicPr>
-                    <pic:cNvPr id="1" name=""/>
-                    <pic:cNvPicPr/>
-                  </pic:nvPicPr>
-                  <pic:blipFill>
-                    <a:blip r:embed="rId10"/>
-                    <a:stretch>
-                      <a:fillRect/>
-                    </a:stretch>
-                  </pic:blipFill>
-                  <pic:spPr>
-                    <a:xfrm>
-                      <a:off x="0" y="0"/>
-                      <a:ext cx="3105583" cy="2029108"/>
-                    </a:xfrm>
-                    <a:prstGeom prst="rect">
-                      <a:avLst/>
-                    </a:prstGeom>
-                  </pic:spPr>
-                </pic:pic>
-              </a:graphicData>
-            </a:graphic>
-          </wp:inline>
-        </w:drawing>
-      </w:r>
-    </w:p>
-    <w:p>
-      <w:pPr>
-        <w:pStyle w:val="PargrafodaLista"/>
-        <w:numPr>
-          <w:ilvl w:val="0"/>
-          <w:numId w:val="9"/>
-        </w:numPr>
-        <w:rPr>
-          <w:rFonts w:ascii="Montserrat" w:hAnsi="Montserrat"/>
-        </w:rPr>
-      </w:pPr>
-      <w:r>
-        <w:rPr>
-          <w:rFonts w:ascii="Montserrat" w:hAnsi="Montserrat"/>
-        </w:rPr>
-        <w:t>Saída:</w:t>
-      </w:r>
-    </w:p>
-    <w:p>
-      <w:pPr>
-        <w:pStyle w:val="PargrafodaLista"/>
-        <w:numPr>
-          <w:ilvl w:val="1"/>
-          <w:numId w:val="9"/>
-        </w:numPr>
-        <w:rPr>
-          <w:rFonts w:ascii="Montserrat" w:hAnsi="Montserrat"/>
-        </w:rPr>
-      </w:pPr>
-      <w:r>
-        <w:rPr>
-          <w:rFonts w:ascii="Montserrat" w:hAnsi="Montserrat"/>
-        </w:rPr>
-        <w:t xml:space="preserve">O programa </w:t>
-      </w:r>
-      <w:proofErr w:type="spellStart"/>
-      <w:r>
-        <w:rPr>
-          <w:rFonts w:ascii="Montserrat" w:hAnsi="Montserrat"/>
-        </w:rPr>
-        <w:t>printa</w:t>
-      </w:r>
-      <w:proofErr w:type="spellEnd"/>
-      <w:r>
-        <w:rPr>
-          <w:rFonts w:ascii="Montserrat" w:hAnsi="Montserrat"/>
-        </w:rPr>
-        <w:t xml:space="preserve"> o R de todas as N iterações. Vou colocar aqui apenas o da última: R da iteração </w:t>
-      </w:r>
-      <w:r>
-        <w:rPr>
-          <w:rFonts w:ascii="Montserrat" w:hAnsi="Montserrat"/>
-        </w:rPr>
-        <w:t>8</w:t>
-      </w:r>
-      <w:r>
-        <w:rPr>
-          <w:rFonts w:ascii="Montserrat" w:hAnsi="Montserrat"/>
-        </w:rPr>
-        <w:t xml:space="preserve"> = </w:t>
-      </w:r>
-      <w:r>
-        <w:rPr>
-          <w:rFonts w:ascii="Montserrat" w:hAnsi="Montserrat"/>
-        </w:rPr>
-        <w:t>0.0006</w:t>
-      </w:r>
-    </w:p>
-    <w:p>
-      <w:pPr>
-        <w:pStyle w:val="PargrafodaLista"/>
-        <w:numPr>
-          <w:ilvl w:val="1"/>
-          <w:numId w:val="9"/>
-        </w:numPr>
-        <w:rPr>
-          <w:rFonts w:ascii="Montserrat" w:hAnsi="Montserrat"/>
-        </w:rPr>
-      </w:pPr>
-      <w:r>
-        <w:rPr>
-          <w:rFonts w:ascii="Montserrat" w:hAnsi="Montserrat"/>
-        </w:rPr>
         <w:t>Vetor X:</w:t>
       </w:r>
     </w:p>
@@ -2480,19 +2229,7 @@
         <w:rPr>
           <w:rFonts w:ascii="Montserrat" w:hAnsi="Montserrat"/>
         </w:rPr>
-        <w:t>(</w:t>
-      </w:r>
-      <w:r>
-        <w:rPr>
-          <w:rFonts w:ascii="Montserrat" w:hAnsi="Montserrat"/>
-        </w:rPr>
-        <w:t>2</w:t>
-      </w:r>
-      <w:r>
-        <w:rPr>
-          <w:rFonts w:ascii="Montserrat" w:hAnsi="Montserrat"/>
-        </w:rPr>
-        <w:t xml:space="preserve">) = </w:t>
+        <w:t xml:space="preserve">(2) = </w:t>
       </w:r>
       <w:r>
         <w:rPr>
@@ -2528,19 +2265,7 @@
         <w:rPr>
           <w:rFonts w:ascii="Montserrat" w:hAnsi="Montserrat"/>
         </w:rPr>
-        <w:t>(</w:t>
-      </w:r>
-      <w:r>
-        <w:rPr>
-          <w:rFonts w:ascii="Montserrat" w:hAnsi="Montserrat"/>
-        </w:rPr>
-        <w:t>3</w:t>
-      </w:r>
-      <w:r>
-        <w:rPr>
-          <w:rFonts w:ascii="Montserrat" w:hAnsi="Montserrat"/>
-        </w:rPr>
-        <w:t xml:space="preserve">) = </w:t>
+        <w:t xml:space="preserve">(3) = </w:t>
       </w:r>
       <w:r>
         <w:rPr>
@@ -4344,6 +4069,17 @@
       <w:contextualSpacing/>
     </w:pPr>
   </w:style>
+  <w:style w:type="character" w:styleId="Hyperlink">
+    <w:name w:val="Hyperlink"/>
+    <w:basedOn w:val="Fontepargpadro"/>
+    <w:uiPriority w:val="99"/>
+    <w:unhideWhenUsed/>
+    <w:rsid w:val="009275FF"/>
+    <w:rPr>
+      <w:color w:val="0563C1" w:themeColor="hyperlink"/>
+      <w:u w:val="single"/>
+    </w:rPr>
+  </w:style>
 </w:styles>
 </file>
 

</xml_diff>